<commit_message>
Draft of authore response but missing section numbers.
</commit_message>
<xml_diff>
--- a/revision1/author response.docx
+++ b/revision1/author response.docx
@@ -113,6 +113,79 @@
           <w:szCs w:val="17"/>
         </w:rPr>
       </w:pPr>
+      <w:r>
+        <w:rPr>
+          <w:rFonts w:ascii="Verdana" w:hAnsi="Verdana"/>
+          <w:color w:val="000000"/>
+          <w:sz w:val="17"/>
+          <w:szCs w:val="17"/>
+        </w:rPr>
+        <w:t>Dear reviewer</w:t>
+      </w:r>
+    </w:p>
+    <w:p>
+      <w:pPr>
+        <w:rPr>
+          <w:rFonts w:ascii="Verdana" w:hAnsi="Verdana"/>
+          <w:color w:val="000000"/>
+          <w:sz w:val="17"/>
+          <w:szCs w:val="17"/>
+        </w:rPr>
+      </w:pPr>
+      <w:r>
+        <w:rPr>
+          <w:rFonts w:ascii="Verdana" w:hAnsi="Verdana"/>
+          <w:color w:val="000000"/>
+          <w:sz w:val="17"/>
+          <w:szCs w:val="17"/>
+        </w:rPr>
+        <w:t xml:space="preserve">Thank you very much for all the interesting and insightful comments. </w:t>
+      </w:r>
+      <w:r>
+        <w:rPr>
+          <w:rFonts w:ascii="Verdana" w:hAnsi="Verdana"/>
+          <w:color w:val="000000"/>
+          <w:sz w:val="17"/>
+          <w:szCs w:val="17"/>
+        </w:rPr>
+        <w:t xml:space="preserve">Please find </w:t>
+      </w:r>
+      <w:r>
+        <w:rPr>
+          <w:rFonts w:ascii="Verdana" w:hAnsi="Verdana"/>
+          <w:color w:val="000000"/>
+          <w:sz w:val="17"/>
+          <w:szCs w:val="17"/>
+        </w:rPr>
+        <w:t xml:space="preserve">answers to your </w:t>
+      </w:r>
+      <w:r>
+        <w:rPr>
+          <w:rFonts w:ascii="Verdana" w:hAnsi="Verdana"/>
+          <w:color w:val="000000"/>
+          <w:sz w:val="17"/>
+          <w:szCs w:val="17"/>
+        </w:rPr>
+        <w:t>questions below</w:t>
+      </w:r>
+      <w:r>
+        <w:rPr>
+          <w:rFonts w:ascii="Verdana" w:hAnsi="Verdana"/>
+          <w:color w:val="000000"/>
+          <w:sz w:val="17"/>
+          <w:szCs w:val="17"/>
+        </w:rPr>
+        <w:t>.</w:t>
+      </w:r>
+      <w:r>
+        <w:rPr>
+          <w:rFonts w:ascii="Verdana" w:hAnsi="Verdana"/>
+          <w:color w:val="000000"/>
+          <w:sz w:val="17"/>
+          <w:szCs w:val="17"/>
+        </w:rPr>
+        <w:t xml:space="preserve"> The changed </w:t>
+      </w:r>
       <w:bookmarkStart w:id="0" w:name="_GoBack"/>
       <w:bookmarkEnd w:id="0"/>
       <w:r>
@@ -122,7 +195,16 @@
           <w:sz w:val="17"/>
           <w:szCs w:val="17"/>
         </w:rPr>
-        <w:t>TODO</w:t>
+        <w:t>parts of the article are</w:t>
+      </w:r>
+      <w:r>
+        <w:rPr>
+          <w:rFonts w:ascii="Verdana" w:hAnsi="Verdana"/>
+          <w:color w:val="000000"/>
+          <w:sz w:val="17"/>
+          <w:szCs w:val="17"/>
+        </w:rPr>
+        <w:t xml:space="preserve"> highlighted with yellow background.</w:t>
       </w:r>
     </w:p>
     <w:p>
@@ -218,8 +300,73 @@
           <w:sz w:val="17"/>
           <w:szCs w:val="17"/>
         </w:rPr>
-        <w:t>TODO</w:t>
-      </w:r>
+        <w:t>We do not have one single import file format as such. The majority of the data is logged directly from the programs that acquire it. For the case where that is not possible, we write a data parser s</w:t>
+      </w:r>
+      <w:r>
+        <w:rPr>
+          <w:rFonts w:ascii="Verdana" w:hAnsi="Verdana"/>
+          <w:color w:val="000000"/>
+          <w:sz w:val="17"/>
+          <w:szCs w:val="17"/>
+        </w:rPr>
+        <w:t>pecific for</w:t>
+      </w:r>
+      <w:r>
+        <w:rPr>
+          <w:rFonts w:ascii="Verdana" w:hAnsi="Verdana"/>
+          <w:color w:val="000000"/>
+          <w:sz w:val="17"/>
+          <w:szCs w:val="17"/>
+        </w:rPr>
+        <w:t xml:space="preserve"> the format the data is saved in. We presently have parsers for around 4-5 different file formats ranging from temperat</w:t>
+      </w:r>
+      <w:r>
+        <w:rPr>
+          <w:rFonts w:ascii="Verdana" w:hAnsi="Verdana"/>
+          <w:color w:val="000000"/>
+          <w:sz w:val="17"/>
+          <w:szCs w:val="17"/>
+        </w:rPr>
+        <w:t>ure loggers to XPS data. T</w:t>
+      </w:r>
+      <w:r>
+        <w:rPr>
+          <w:rFonts w:ascii="Verdana" w:hAnsi="Verdana"/>
+          <w:color w:val="000000"/>
+          <w:sz w:val="17"/>
+          <w:szCs w:val="17"/>
+        </w:rPr>
+        <w:t xml:space="preserve">hese formats are the creation of the equipment manufacturers </w:t>
+      </w:r>
+      <w:r>
+        <w:rPr>
+          <w:rFonts w:ascii="Verdana" w:hAnsi="Verdana"/>
+          <w:color w:val="000000"/>
+          <w:sz w:val="17"/>
+          <w:szCs w:val="17"/>
+        </w:rPr>
+        <w:t xml:space="preserve">and therefore I don’t think we should give examples of those. I have clarified this point in </w:t>
+      </w:r>
+      <w:proofErr w:type="gramStart"/>
+      <w:r>
+        <w:rPr>
+          <w:rFonts w:ascii="Verdana" w:hAnsi="Verdana"/>
+          <w:color w:val="000000"/>
+          <w:sz w:val="17"/>
+          <w:szCs w:val="17"/>
+        </w:rPr>
+        <w:t>section ?????</w:t>
+      </w:r>
+      <w:r>
+        <w:rPr>
+          <w:rFonts w:ascii="Verdana" w:hAnsi="Verdana"/>
+          <w:color w:val="000000"/>
+          <w:sz w:val="17"/>
+          <w:szCs w:val="17"/>
+        </w:rPr>
+        <w:t>.</w:t>
+      </w:r>
+      <w:proofErr w:type="gramEnd"/>
     </w:p>
     <w:p>
       <w:pPr>
@@ -283,7 +430,106 @@
           <w:sz w:val="17"/>
           <w:szCs w:val="17"/>
         </w:rPr>
-        <w:t>TODO</w:t>
+        <w:t xml:space="preserve">We do not have a framework </w:t>
+      </w:r>
+      <w:r>
+        <w:rPr>
+          <w:rFonts w:ascii="Verdana" w:hAnsi="Verdana"/>
+          <w:color w:val="000000"/>
+          <w:sz w:val="17"/>
+          <w:szCs w:val="17"/>
+        </w:rPr>
+        <w:t xml:space="preserve">for manually adding data </w:t>
+      </w:r>
+      <w:r>
+        <w:rPr>
+          <w:rFonts w:ascii="Verdana" w:hAnsi="Verdana"/>
+          <w:color w:val="000000"/>
+          <w:sz w:val="17"/>
+          <w:szCs w:val="17"/>
+        </w:rPr>
+        <w:t xml:space="preserve">as such, but that is by design. We have focused on making </w:t>
+      </w:r>
+      <w:r>
+        <w:rPr>
+          <w:rFonts w:ascii="Verdana" w:hAnsi="Verdana"/>
+          <w:color w:val="000000"/>
+          <w:sz w:val="17"/>
+          <w:szCs w:val="17"/>
+        </w:rPr>
+        <w:t xml:space="preserve">foundation for the </w:t>
+      </w:r>
+      <w:r>
+        <w:rPr>
+          <w:rFonts w:ascii="Verdana" w:hAnsi="Verdana"/>
+          <w:color w:val="000000"/>
+          <w:sz w:val="17"/>
+          <w:szCs w:val="17"/>
+        </w:rPr>
+        <w:t xml:space="preserve">implementation of the </w:t>
+      </w:r>
+      <w:r>
+        <w:rPr>
+          <w:rFonts w:ascii="Verdana" w:hAnsi="Verdana"/>
+          <w:color w:val="000000"/>
+          <w:sz w:val="17"/>
+          <w:szCs w:val="17"/>
+        </w:rPr>
+        <w:t xml:space="preserve">automatically run </w:t>
+      </w:r>
+      <w:r>
+        <w:rPr>
+          <w:rFonts w:ascii="Verdana" w:hAnsi="Verdana"/>
+          <w:color w:val="000000"/>
+          <w:sz w:val="17"/>
+          <w:szCs w:val="17"/>
+        </w:rPr>
+        <w:t>data logging clients. It has always been a design goal of this system that all data should be logged to the database automatically</w:t>
+      </w:r>
+      <w:r>
+        <w:rPr>
+          <w:rFonts w:ascii="Verdana" w:hAnsi="Verdana"/>
+          <w:color w:val="000000"/>
+          <w:sz w:val="17"/>
+          <w:szCs w:val="17"/>
+        </w:rPr>
+        <w:t xml:space="preserve"> and as soon as it is possible. Besides the advantage of having the data present on the presentation website as soon as possible, this is also a backup concern. In our experience</w:t>
+      </w:r>
+      <w:r>
+        <w:rPr>
+          <w:rFonts w:ascii="Verdana" w:hAnsi="Verdana"/>
+          <w:color w:val="000000"/>
+          <w:sz w:val="17"/>
+          <w:szCs w:val="17"/>
+        </w:rPr>
+        <w:t>,</w:t>
+      </w:r>
+      <w:r>
+        <w:rPr>
+          <w:rFonts w:ascii="Verdana" w:hAnsi="Verdana"/>
+          <w:color w:val="000000"/>
+          <w:sz w:val="17"/>
+          <w:szCs w:val="17"/>
+        </w:rPr>
+        <w:t xml:space="preserve"> if you rely on people having to upload the data manually errors will occur and it will from time to time be forgotten. By not providing tools for manual access (other than by SQL), we are encouraging </w:t>
+      </w:r>
+      <w:r>
+        <w:rPr>
+          <w:rFonts w:ascii="Verdana" w:hAnsi="Verdana"/>
+          <w:color w:val="000000"/>
+          <w:sz w:val="17"/>
+          <w:szCs w:val="17"/>
+        </w:rPr>
+        <w:t xml:space="preserve">all users to </w:t>
+      </w:r>
+      <w:r>
+        <w:rPr>
+          <w:rFonts w:ascii="Verdana" w:hAnsi="Verdana"/>
+          <w:color w:val="000000"/>
+          <w:sz w:val="17"/>
+          <w:szCs w:val="17"/>
+        </w:rPr>
+        <w:t>implement automation.</w:t>
       </w:r>
     </w:p>
     <w:p>
@@ -360,8 +606,46 @@
           <w:sz w:val="17"/>
           <w:szCs w:val="17"/>
         </w:rPr>
-        <w:t>TODO</w:t>
-      </w:r>
+        <w:t xml:space="preserve">Yes, but purely out of adoption concerns. At the time of starting the implementation of this system, the Python 2 series was still the default for server installations, </w:t>
+      </w:r>
+      <w:r>
+        <w:rPr>
+          <w:rFonts w:ascii="Verdana" w:hAnsi="Verdana"/>
+          <w:color w:val="000000"/>
+          <w:sz w:val="17"/>
+          <w:szCs w:val="17"/>
+        </w:rPr>
+        <w:t>which</w:t>
+      </w:r>
+      <w:r>
+        <w:rPr>
+          <w:rFonts w:ascii="Verdana" w:hAnsi="Verdana"/>
+          <w:color w:val="000000"/>
+          <w:sz w:val="17"/>
+          <w:szCs w:val="17"/>
+        </w:rPr>
+        <w:t xml:space="preserve"> often are more conservative about new packages. As soon as Python 3 becomes the default </w:t>
+      </w:r>
+      <w:r>
+        <w:rPr>
+          <w:rFonts w:ascii="Verdana" w:hAnsi="Verdana"/>
+          <w:color w:val="000000"/>
+          <w:sz w:val="17"/>
+          <w:szCs w:val="17"/>
+        </w:rPr>
+        <w:t xml:space="preserve">Python for such server installations, we will port the code. I have specified the version in the article in </w:t>
+      </w:r>
+      <w:proofErr w:type="gramStart"/>
+      <w:r>
+        <w:rPr>
+          <w:rFonts w:ascii="Verdana" w:hAnsi="Verdana"/>
+          <w:color w:val="000000"/>
+          <w:sz w:val="17"/>
+          <w:szCs w:val="17"/>
+        </w:rPr>
+        <w:t>section ?????.</w:t>
+      </w:r>
+      <w:proofErr w:type="gramEnd"/>
     </w:p>
     <w:p>
       <w:pPr>
@@ -486,7 +770,7 @@
           <w:sz w:val="17"/>
           <w:szCs w:val="17"/>
         </w:rPr>
-        <w:t>TODO</w:t>
+        <w:t>They have been added.</w:t>
       </w:r>
     </w:p>
     <w:p>
@@ -551,8 +835,74 @@
           <w:sz w:val="17"/>
           <w:szCs w:val="17"/>
         </w:rPr>
-        <w:t>TODO</w:t>
-      </w:r>
+        <w:lastRenderedPageBreak/>
+        <w:t xml:space="preserve">No, </w:t>
+      </w:r>
+      <w:r>
+        <w:rPr>
+          <w:rFonts w:ascii="Verdana" w:hAnsi="Verdana"/>
+          <w:color w:val="000000"/>
+          <w:sz w:val="17"/>
+          <w:szCs w:val="17"/>
+        </w:rPr>
+        <w:t xml:space="preserve">much as for the ordinary measurements </w:t>
+      </w:r>
+      <w:r>
+        <w:rPr>
+          <w:rFonts w:ascii="Verdana" w:hAnsi="Verdana"/>
+          <w:color w:val="000000"/>
+          <w:sz w:val="17"/>
+          <w:szCs w:val="17"/>
+        </w:rPr>
+        <w:t xml:space="preserve">we do not have a framework for </w:t>
+      </w:r>
+      <w:r>
+        <w:rPr>
+          <w:rFonts w:ascii="Verdana" w:hAnsi="Verdana"/>
+          <w:color w:val="000000"/>
+          <w:sz w:val="17"/>
+          <w:szCs w:val="17"/>
+        </w:rPr>
+        <w:t xml:space="preserve">it </w:t>
+      </w:r>
+      <w:r>
+        <w:rPr>
+          <w:rFonts w:ascii="Verdana" w:hAnsi="Verdana"/>
+          <w:color w:val="000000"/>
+          <w:sz w:val="17"/>
+          <w:szCs w:val="17"/>
+        </w:rPr>
+        <w:t xml:space="preserve">as such and </w:t>
+      </w:r>
+      <w:r>
+        <w:rPr>
+          <w:rFonts w:ascii="Verdana" w:hAnsi="Verdana"/>
+          <w:color w:val="000000"/>
+          <w:sz w:val="17"/>
+          <w:szCs w:val="17"/>
+        </w:rPr>
+        <w:t xml:space="preserve">this is by design, for the same reasons. We </w:t>
+      </w:r>
+      <w:r>
+        <w:rPr>
+          <w:rFonts w:ascii="Verdana" w:hAnsi="Verdana"/>
+          <w:color w:val="000000"/>
+          <w:sz w:val="17"/>
+          <w:szCs w:val="17"/>
+        </w:rPr>
+        <w:t xml:space="preserve">have focused on providing the design criteria for the data logging clients and supply example implementations. I have added a link to where these example implementations can be found to the article in </w:t>
+      </w:r>
+      <w:proofErr w:type="gramStart"/>
+      <w:r>
+        <w:rPr>
+          <w:rFonts w:ascii="Verdana" w:hAnsi="Verdana"/>
+          <w:color w:val="000000"/>
+          <w:sz w:val="17"/>
+          <w:szCs w:val="17"/>
+        </w:rPr>
+        <w:t>section ???.</w:t>
+      </w:r>
+      <w:proofErr w:type="gramEnd"/>
     </w:p>
     <w:p>
       <w:pPr>
@@ -616,7 +966,7 @@
           <w:sz w:val="17"/>
           <w:szCs w:val="17"/>
         </w:rPr>
-        <w:t>TODO</w:t>
+        <w:t>This is an excellent point. I have added a section to the data presentation section that explains the structure and design of the code, which should help readers, maneuver the code. ?????.</w:t>
       </w:r>
     </w:p>
     <w:p>
@@ -681,30 +1031,959 @@
           <w:sz w:val="17"/>
           <w:szCs w:val="17"/>
         </w:rPr>
-        <w:t>TODO</w:t>
-      </w:r>
-    </w:p>
-    <w:p>
-      <w:pPr>
-        <w:rPr>
-          <w:rStyle w:val="apple-converted-space"/>
-          <w:rFonts w:ascii="Verdana" w:hAnsi="Verdana"/>
-          <w:i/>
-          <w:color w:val="000000"/>
-          <w:sz w:val="17"/>
-          <w:szCs w:val="17"/>
-          <w:shd w:val="clear" w:color="auto" w:fill="FFFFFF"/>
-        </w:rPr>
-      </w:pPr>
-      <w:r>
-        <w:rPr>
-          <w:rFonts w:ascii="Verdana" w:hAnsi="Verdana"/>
-          <w:i/>
+        <w:t xml:space="preserve">Actually the meaning non-centralized systems in that sentence were the kind of distributed data systems mentioned in the reference at the end of the sentence. But you do have an excellent point about mentioning examples of what we came from. I will specify the expression and add the examples in </w:t>
+      </w:r>
+      <w:proofErr w:type="gramStart"/>
+      <w:r>
+        <w:rPr>
+          <w:rFonts w:ascii="Verdana" w:hAnsi="Verdana"/>
+          <w:color w:val="000000"/>
+          <w:sz w:val="17"/>
+          <w:szCs w:val="17"/>
+        </w:rPr>
+        <w:t>section ???.</w:t>
+      </w:r>
+      <w:proofErr w:type="gramEnd"/>
+      <w:r>
+        <w:rPr>
+          <w:rFonts w:ascii="Verdana" w:hAnsi="Verdana"/>
+          <w:color w:val="000000"/>
+          <w:sz w:val="17"/>
+          <w:szCs w:val="17"/>
+        </w:rPr>
+        <w:t xml:space="preserve"> </w:t>
+      </w:r>
+    </w:p>
+    <w:p>
+      <w:pPr>
+        <w:rPr>
+          <w:rStyle w:val="apple-converted-space"/>
+          <w:rFonts w:ascii="Verdana" w:hAnsi="Verdana"/>
+          <w:i/>
+          <w:color w:val="000000"/>
+          <w:sz w:val="17"/>
+          <w:szCs w:val="17"/>
+          <w:shd w:val="clear" w:color="auto" w:fill="FFFFFF"/>
+        </w:rPr>
+      </w:pPr>
+      <w:r>
+        <w:rPr>
+          <w:rFonts w:ascii="Verdana" w:hAnsi="Verdana"/>
+          <w:i/>
+          <w:color w:val="000000"/>
+          <w:sz w:val="17"/>
+          <w:szCs w:val="17"/>
+        </w:rPr>
+        <w:br/>
+      </w:r>
+      <w:r>
+        <w:rPr>
+          <w:rFonts w:ascii="Verdana" w:hAnsi="Verdana"/>
+          <w:i/>
+          <w:color w:val="000000"/>
+          <w:sz w:val="17"/>
+          <w:szCs w:val="17"/>
+          <w:shd w:val="clear" w:color="auto" w:fill="FFFFFF"/>
+        </w:rPr>
+        <w:t xml:space="preserve">* You explain your </w:t>
+      </w:r>
+      <w:proofErr w:type="spellStart"/>
+      <w:r>
+        <w:rPr>
+          <w:rFonts w:ascii="Verdana" w:hAnsi="Verdana"/>
+          <w:i/>
+          <w:color w:val="000000"/>
+          <w:sz w:val="17"/>
+          <w:szCs w:val="17"/>
+          <w:shd w:val="clear" w:color="auto" w:fill="FFFFFF"/>
+        </w:rPr>
+        <w:t>iof</w:t>
+      </w:r>
+      <w:proofErr w:type="spellEnd"/>
+      <w:r>
+        <w:rPr>
+          <w:rFonts w:ascii="Verdana" w:hAnsi="Verdana"/>
+          <w:i/>
+          <w:color w:val="000000"/>
+          <w:sz w:val="17"/>
+          <w:szCs w:val="17"/>
+          <w:shd w:val="clear" w:color="auto" w:fill="FFFFFF"/>
+        </w:rPr>
+        <w:t xml:space="preserve"> MySQL but you could have equally used </w:t>
+      </w:r>
+      <w:proofErr w:type="spellStart"/>
+      <w:r>
+        <w:rPr>
+          <w:rFonts w:ascii="Verdana" w:hAnsi="Verdana"/>
+          <w:i/>
+          <w:color w:val="000000"/>
+          <w:sz w:val="17"/>
+          <w:szCs w:val="17"/>
+          <w:shd w:val="clear" w:color="auto" w:fill="FFFFFF"/>
+        </w:rPr>
+        <w:t>Postgres</w:t>
+      </w:r>
+      <w:proofErr w:type="spellEnd"/>
+      <w:r>
+        <w:rPr>
+          <w:rFonts w:ascii="Verdana" w:hAnsi="Verdana"/>
+          <w:i/>
+          <w:color w:val="000000"/>
+          <w:sz w:val="17"/>
+          <w:szCs w:val="17"/>
+          <w:shd w:val="clear" w:color="auto" w:fill="FFFFFF"/>
+        </w:rPr>
+        <w:t xml:space="preserve"> for that so why didn't you? If it is just a flip of a coin - that's cool!</w:t>
+      </w:r>
+      <w:r>
+        <w:rPr>
+          <w:rStyle w:val="apple-converted-space"/>
+          <w:rFonts w:ascii="Verdana" w:hAnsi="Verdana"/>
+          <w:i/>
+          <w:color w:val="000000"/>
+          <w:sz w:val="17"/>
+          <w:szCs w:val="17"/>
+          <w:shd w:val="clear" w:color="auto" w:fill="FFFFFF"/>
+        </w:rPr>
+        <w:t> </w:t>
+      </w:r>
+    </w:p>
+    <w:p>
+      <w:pPr>
+        <w:rPr>
+          <w:rFonts w:ascii="Verdana" w:hAnsi="Verdana"/>
+          <w:color w:val="000000"/>
+          <w:sz w:val="17"/>
+          <w:szCs w:val="17"/>
+        </w:rPr>
+      </w:pPr>
+      <w:r>
+        <w:rPr>
+          <w:rFonts w:ascii="Verdana" w:hAnsi="Verdana"/>
+          <w:color w:val="000000"/>
+          <w:sz w:val="17"/>
+          <w:szCs w:val="17"/>
+        </w:rPr>
+        <w:t xml:space="preserve">Yes, you have a good point about that the requirements of our system </w:t>
+      </w:r>
+      <w:r>
+        <w:rPr>
+          <w:rFonts w:ascii="Verdana" w:hAnsi="Verdana"/>
+          <w:color w:val="000000"/>
+          <w:sz w:val="17"/>
+          <w:szCs w:val="17"/>
+        </w:rPr>
+        <w:t xml:space="preserve">is such that they could equally well have been meet by plenty of other SQL-servers. We choose MySQL because it did satisfy the requirements and there was already experience within the group. I have added a clarification about the selection of database to </w:t>
+      </w:r>
+      <w:proofErr w:type="gramStart"/>
+      <w:r>
+        <w:rPr>
+          <w:rFonts w:ascii="Verdana" w:hAnsi="Verdana"/>
+          <w:color w:val="000000"/>
+          <w:sz w:val="17"/>
+          <w:szCs w:val="17"/>
+        </w:rPr>
+        <w:t>section ?????.</w:t>
+      </w:r>
+      <w:proofErr w:type="gramEnd"/>
+    </w:p>
+    <w:p>
+      <w:pPr>
+        <w:rPr>
+          <w:rStyle w:val="apple-converted-space"/>
+          <w:rFonts w:ascii="Verdana" w:hAnsi="Verdana"/>
+          <w:i/>
+          <w:color w:val="000000"/>
+          <w:sz w:val="17"/>
+          <w:szCs w:val="17"/>
+          <w:shd w:val="clear" w:color="auto" w:fill="FFFFFF"/>
+        </w:rPr>
+      </w:pPr>
+      <w:r>
+        <w:rPr>
+          <w:rFonts w:ascii="Verdana" w:hAnsi="Verdana"/>
+          <w:i/>
+          <w:color w:val="000000"/>
+          <w:sz w:val="17"/>
+          <w:szCs w:val="17"/>
+        </w:rPr>
+        <w:br/>
+      </w:r>
+      <w:r>
+        <w:rPr>
+          <w:rFonts w:ascii="Verdana" w:hAnsi="Verdana"/>
+          <w:i/>
+          <w:color w:val="000000"/>
+          <w:sz w:val="17"/>
+          <w:szCs w:val="17"/>
+          <w:shd w:val="clear" w:color="auto" w:fill="FFFFFF"/>
+        </w:rPr>
+        <w:t xml:space="preserve">* You </w:t>
+      </w:r>
+      <w:proofErr w:type="gramStart"/>
+      <w:r>
+        <w:rPr>
+          <w:rFonts w:ascii="Verdana" w:hAnsi="Verdana"/>
+          <w:i/>
+          <w:color w:val="000000"/>
+          <w:sz w:val="17"/>
+          <w:szCs w:val="17"/>
+          <w:shd w:val="clear" w:color="auto" w:fill="FFFFFF"/>
+        </w:rPr>
+        <w:t>says</w:t>
+      </w:r>
+      <w:proofErr w:type="gramEnd"/>
+      <w:r>
+        <w:rPr>
+          <w:rFonts w:ascii="Verdana" w:hAnsi="Verdana"/>
+          <w:i/>
+          <w:color w:val="000000"/>
+          <w:sz w:val="17"/>
+          <w:szCs w:val="17"/>
+          <w:shd w:val="clear" w:color="auto" w:fill="FFFFFF"/>
+        </w:rPr>
+        <w:t xml:space="preserve"> that a MySQL instance needs </w:t>
+      </w:r>
+      <w:proofErr w:type="spellStart"/>
+      <w:r>
+        <w:rPr>
+          <w:rFonts w:ascii="Verdana" w:hAnsi="Verdana"/>
+          <w:i/>
+          <w:color w:val="000000"/>
+          <w:sz w:val="17"/>
+          <w:szCs w:val="17"/>
+          <w:shd w:val="clear" w:color="auto" w:fill="FFFFFF"/>
+        </w:rPr>
+        <w:t>aa</w:t>
+      </w:r>
+      <w:proofErr w:type="spellEnd"/>
+      <w:r>
+        <w:rPr>
+          <w:rFonts w:ascii="Verdana" w:hAnsi="Verdana"/>
+          <w:i/>
+          <w:color w:val="000000"/>
+          <w:sz w:val="17"/>
+          <w:szCs w:val="17"/>
+          <w:shd w:val="clear" w:color="auto" w:fill="FFFFFF"/>
+        </w:rPr>
+        <w:t xml:space="preserve"> high performance server - unless you are uploading massive </w:t>
+      </w:r>
+      <w:proofErr w:type="spellStart"/>
+      <w:r>
+        <w:rPr>
+          <w:rFonts w:ascii="Verdana" w:hAnsi="Verdana"/>
+          <w:i/>
+          <w:color w:val="000000"/>
+          <w:sz w:val="17"/>
+          <w:szCs w:val="17"/>
+          <w:shd w:val="clear" w:color="auto" w:fill="FFFFFF"/>
+        </w:rPr>
+        <w:t>quantitites</w:t>
+      </w:r>
+      <w:proofErr w:type="spellEnd"/>
+      <w:r>
+        <w:rPr>
+          <w:rFonts w:ascii="Verdana" w:hAnsi="Verdana"/>
+          <w:i/>
+          <w:color w:val="000000"/>
+          <w:sz w:val="17"/>
+          <w:szCs w:val="17"/>
+          <w:shd w:val="clear" w:color="auto" w:fill="FFFFFF"/>
+        </w:rPr>
+        <w:t xml:space="preserve"> of data then you don't. </w:t>
+      </w:r>
+      <w:proofErr w:type="spellStart"/>
+      <w:r>
+        <w:rPr>
+          <w:rFonts w:ascii="Verdana" w:hAnsi="Verdana"/>
+          <w:i/>
+          <w:color w:val="000000"/>
+          <w:sz w:val="17"/>
+          <w:szCs w:val="17"/>
+          <w:shd w:val="clear" w:color="auto" w:fill="FFFFFF"/>
+        </w:rPr>
+        <w:t>Teh</w:t>
+      </w:r>
+      <w:proofErr w:type="spellEnd"/>
+      <w:r>
+        <w:rPr>
+          <w:rFonts w:ascii="Verdana" w:hAnsi="Verdana"/>
+          <w:i/>
+          <w:color w:val="000000"/>
+          <w:sz w:val="17"/>
+          <w:szCs w:val="17"/>
+          <w:shd w:val="clear" w:color="auto" w:fill="FFFFFF"/>
+        </w:rPr>
+        <w:t xml:space="preserve"> same of storage capacity - unless you have massive BLOBs you won't need that much storage. If you focus on storage talk about RAIDs - in layman's language </w:t>
+      </w:r>
+      <w:proofErr w:type="spellStart"/>
+      <w:r>
+        <w:rPr>
+          <w:rFonts w:ascii="Verdana" w:hAnsi="Verdana"/>
+          <w:i/>
+          <w:color w:val="000000"/>
+          <w:sz w:val="17"/>
+          <w:szCs w:val="17"/>
+          <w:shd w:val="clear" w:color="auto" w:fill="FFFFFF"/>
+        </w:rPr>
+        <w:t>obvioulsy</w:t>
+      </w:r>
+      <w:proofErr w:type="spellEnd"/>
+      <w:r>
+        <w:rPr>
+          <w:rFonts w:ascii="Verdana" w:hAnsi="Verdana"/>
+          <w:i/>
+          <w:color w:val="000000"/>
+          <w:sz w:val="17"/>
+          <w:szCs w:val="17"/>
+          <w:shd w:val="clear" w:color="auto" w:fill="FFFFFF"/>
+        </w:rPr>
+        <w:t>!</w:t>
+      </w:r>
+      <w:r>
+        <w:rPr>
+          <w:rStyle w:val="apple-converted-space"/>
+          <w:rFonts w:ascii="Verdana" w:hAnsi="Verdana"/>
+          <w:i/>
+          <w:color w:val="000000"/>
+          <w:sz w:val="17"/>
+          <w:szCs w:val="17"/>
+          <w:shd w:val="clear" w:color="auto" w:fill="FFFFFF"/>
+        </w:rPr>
+        <w:t> </w:t>
+      </w:r>
+    </w:p>
+    <w:p>
+      <w:pPr>
+        <w:rPr>
+          <w:rFonts w:ascii="Verdana" w:hAnsi="Verdana"/>
+          <w:color w:val="000000"/>
+          <w:sz w:val="17"/>
+          <w:szCs w:val="17"/>
+        </w:rPr>
+      </w:pPr>
+      <w:r>
+        <w:rPr>
+          <w:rFonts w:ascii="Verdana" w:hAnsi="Verdana"/>
+          <w:color w:val="000000"/>
+          <w:sz w:val="17"/>
+          <w:szCs w:val="17"/>
+        </w:rPr>
+        <w:t xml:space="preserve">You have an excellent point here. The point that we really wanted to make is not we require a high performance server, but a server with a high uptime, out of concern to the continuous measurements which are stored locally in memory until the server is back, and out of back concerns for ordinary measurements. I have clarified this in </w:t>
+      </w:r>
+      <w:proofErr w:type="gramStart"/>
+      <w:r>
+        <w:rPr>
+          <w:rFonts w:ascii="Verdana" w:hAnsi="Verdana"/>
+          <w:color w:val="000000"/>
+          <w:sz w:val="17"/>
+          <w:szCs w:val="17"/>
+        </w:rPr>
+        <w:t>section ?????.</w:t>
+      </w:r>
+      <w:proofErr w:type="gramEnd"/>
+      <w:r>
+        <w:rPr>
+          <w:rFonts w:ascii="Verdana" w:hAnsi="Verdana"/>
+          <w:color w:val="000000"/>
+          <w:sz w:val="17"/>
+          <w:szCs w:val="17"/>
+        </w:rPr>
+        <w:t xml:space="preserve"> With concerns to disk space we use mirroring and LVM to allow for expansion. I will clarify and explain in the same section.</w:t>
+      </w:r>
+    </w:p>
+    <w:p>
+      <w:pPr>
+        <w:rPr>
+          <w:rStyle w:val="apple-converted-space"/>
+          <w:rFonts w:ascii="Verdana" w:hAnsi="Verdana"/>
+          <w:i/>
+          <w:color w:val="000000"/>
+          <w:sz w:val="17"/>
+          <w:szCs w:val="17"/>
+          <w:shd w:val="clear" w:color="auto" w:fill="FFFFFF"/>
+        </w:rPr>
+      </w:pPr>
+      <w:r>
+        <w:rPr>
+          <w:rFonts w:ascii="Verdana" w:hAnsi="Verdana"/>
+          <w:i/>
+          <w:color w:val="000000"/>
+          <w:sz w:val="17"/>
+          <w:szCs w:val="17"/>
+        </w:rPr>
+        <w:br/>
+      </w:r>
+      <w:r>
+        <w:rPr>
+          <w:rFonts w:ascii="Verdana" w:hAnsi="Verdana"/>
+          <w:i/>
+          <w:color w:val="000000"/>
+          <w:sz w:val="17"/>
+          <w:szCs w:val="17"/>
+          <w:shd w:val="clear" w:color="auto" w:fill="FFFFFF"/>
+        </w:rPr>
+        <w:t>* When you say standard server software do you just mean a MySQL server?</w:t>
+      </w:r>
+      <w:r>
+        <w:rPr>
+          <w:rStyle w:val="apple-converted-space"/>
+          <w:rFonts w:ascii="Verdana" w:hAnsi="Verdana"/>
+          <w:i/>
+          <w:color w:val="000000"/>
+          <w:sz w:val="17"/>
+          <w:szCs w:val="17"/>
+          <w:shd w:val="clear" w:color="auto" w:fill="FFFFFF"/>
+        </w:rPr>
+        <w:t> </w:t>
+      </w:r>
+    </w:p>
+    <w:p>
+      <w:pPr>
+        <w:rPr>
+          <w:rFonts w:ascii="Verdana" w:hAnsi="Verdana"/>
+          <w:color w:val="000000"/>
+          <w:sz w:val="17"/>
+          <w:szCs w:val="17"/>
+        </w:rPr>
+      </w:pPr>
+      <w:r>
+        <w:rPr>
+          <w:rFonts w:ascii="Verdana" w:hAnsi="Verdana"/>
+          <w:color w:val="000000"/>
+          <w:sz w:val="17"/>
+          <w:szCs w:val="17"/>
+        </w:rPr>
+        <w:t xml:space="preserve">We meant a standard LAMP server installation. I have clarified this in </w:t>
+      </w:r>
+      <w:proofErr w:type="gramStart"/>
+      <w:r>
+        <w:rPr>
+          <w:rFonts w:ascii="Verdana" w:hAnsi="Verdana"/>
+          <w:color w:val="000000"/>
+          <w:sz w:val="17"/>
+          <w:szCs w:val="17"/>
+        </w:rPr>
+        <w:t>section ?????.</w:t>
+      </w:r>
+      <w:proofErr w:type="gramEnd"/>
+    </w:p>
+    <w:p>
+      <w:pPr>
+        <w:rPr>
+          <w:rStyle w:val="apple-converted-space"/>
+          <w:rFonts w:ascii="Verdana" w:hAnsi="Verdana"/>
+          <w:i/>
+          <w:color w:val="000000"/>
+          <w:sz w:val="17"/>
+          <w:szCs w:val="17"/>
+          <w:shd w:val="clear" w:color="auto" w:fill="FFFFFF"/>
+        </w:rPr>
+      </w:pPr>
+      <w:r>
+        <w:rPr>
+          <w:rFonts w:ascii="Verdana" w:hAnsi="Verdana"/>
+          <w:i/>
+          <w:color w:val="000000"/>
+          <w:sz w:val="17"/>
+          <w:szCs w:val="17"/>
+        </w:rPr>
+        <w:br/>
+      </w:r>
+      <w:r>
+        <w:rPr>
+          <w:rFonts w:ascii="Verdana" w:hAnsi="Verdana"/>
+          <w:i/>
+          <w:color w:val="000000"/>
+          <w:sz w:val="17"/>
+          <w:szCs w:val="17"/>
+          <w:shd w:val="clear" w:color="auto" w:fill="FFFFFF"/>
+        </w:rPr>
+        <w:t>* Giving access to all the tables in a database is a _really_ bad idea - what about security; one client can affect the data for every other client.</w:t>
+      </w:r>
+      <w:r>
+        <w:rPr>
+          <w:rStyle w:val="apple-converted-space"/>
+          <w:rFonts w:ascii="Verdana" w:hAnsi="Verdana"/>
+          <w:i/>
+          <w:color w:val="000000"/>
+          <w:sz w:val="17"/>
+          <w:szCs w:val="17"/>
+          <w:shd w:val="clear" w:color="auto" w:fill="FFFFFF"/>
+        </w:rPr>
+        <w:t> </w:t>
+      </w:r>
+    </w:p>
+    <w:p>
+      <w:pPr>
+        <w:rPr>
+          <w:rFonts w:ascii="Verdana" w:hAnsi="Verdana"/>
+          <w:color w:val="000000"/>
+          <w:sz w:val="17"/>
+          <w:szCs w:val="17"/>
+        </w:rPr>
+      </w:pPr>
+      <w:r>
+        <w:rPr>
+          <w:rFonts w:ascii="Verdana" w:hAnsi="Verdana"/>
+          <w:color w:val="000000"/>
+          <w:sz w:val="17"/>
+          <w:szCs w:val="17"/>
+        </w:rPr>
+        <w:t xml:space="preserve">Yes, that is an excellent point. </w:t>
+      </w:r>
+      <w:r>
+        <w:rPr>
+          <w:rFonts w:ascii="Verdana" w:hAnsi="Verdana"/>
+          <w:color w:val="000000"/>
+          <w:sz w:val="17"/>
+          <w:szCs w:val="17"/>
+        </w:rPr>
+        <w:t>W</w:t>
+      </w:r>
+      <w:r>
+        <w:rPr>
+          <w:rFonts w:ascii="Verdana" w:hAnsi="Verdana"/>
+          <w:color w:val="000000"/>
+          <w:sz w:val="17"/>
+          <w:szCs w:val="17"/>
+        </w:rPr>
+        <w:t xml:space="preserve">e </w:t>
+      </w:r>
+      <w:r>
+        <w:rPr>
+          <w:rFonts w:ascii="Verdana" w:hAnsi="Verdana"/>
+          <w:color w:val="000000"/>
+          <w:sz w:val="17"/>
+          <w:szCs w:val="17"/>
+        </w:rPr>
+        <w:t xml:space="preserve">do not actually </w:t>
+      </w:r>
+      <w:r>
+        <w:rPr>
+          <w:rFonts w:ascii="Verdana" w:hAnsi="Verdana"/>
+          <w:color w:val="000000"/>
+          <w:sz w:val="17"/>
+          <w:szCs w:val="17"/>
+        </w:rPr>
+        <w:t>do that, but I can see that we did not explain</w:t>
+      </w:r>
+      <w:r>
+        <w:rPr>
+          <w:rFonts w:ascii="Verdana" w:hAnsi="Verdana"/>
+          <w:color w:val="000000"/>
+          <w:sz w:val="17"/>
+          <w:szCs w:val="17"/>
+        </w:rPr>
+        <w:t xml:space="preserve"> it</w:t>
+      </w:r>
+      <w:r>
+        <w:rPr>
+          <w:rFonts w:ascii="Verdana" w:hAnsi="Verdana"/>
+          <w:color w:val="000000"/>
+          <w:sz w:val="17"/>
+          <w:szCs w:val="17"/>
+        </w:rPr>
+        <w:t xml:space="preserve"> properly. We do in fact have separate users for each </w:t>
+      </w:r>
+      <w:r>
+        <w:rPr>
+          <w:rFonts w:ascii="Verdana" w:hAnsi="Verdana"/>
+          <w:color w:val="000000"/>
+          <w:sz w:val="17"/>
+          <w:szCs w:val="17"/>
+        </w:rPr>
+        <w:t xml:space="preserve">experimental </w:t>
+      </w:r>
+      <w:r>
+        <w:rPr>
+          <w:rFonts w:ascii="Verdana" w:hAnsi="Verdana"/>
+          <w:color w:val="000000"/>
+          <w:sz w:val="17"/>
+          <w:szCs w:val="17"/>
+        </w:rPr>
+        <w:t>setup and while all user</w:t>
+      </w:r>
+      <w:r>
+        <w:rPr>
+          <w:rFonts w:ascii="Verdana" w:hAnsi="Verdana"/>
+          <w:color w:val="000000"/>
+          <w:sz w:val="17"/>
+          <w:szCs w:val="17"/>
+        </w:rPr>
+        <w:t>s</w:t>
+      </w:r>
+      <w:r>
+        <w:rPr>
+          <w:rFonts w:ascii="Verdana" w:hAnsi="Verdana"/>
+          <w:color w:val="000000"/>
+          <w:sz w:val="17"/>
+          <w:szCs w:val="17"/>
+        </w:rPr>
+        <w:t xml:space="preserve"> have read </w:t>
+      </w:r>
+      <w:r>
+        <w:rPr>
+          <w:rFonts w:ascii="Verdana" w:hAnsi="Verdana"/>
+          <w:color w:val="000000"/>
+          <w:sz w:val="17"/>
+          <w:szCs w:val="17"/>
+        </w:rPr>
+        <w:t xml:space="preserve">access </w:t>
+      </w:r>
+      <w:r>
+        <w:rPr>
+          <w:rFonts w:ascii="Verdana" w:hAnsi="Verdana"/>
+          <w:color w:val="000000"/>
+          <w:sz w:val="17"/>
+          <w:szCs w:val="17"/>
+        </w:rPr>
+        <w:t xml:space="preserve">to all </w:t>
+      </w:r>
+      <w:r>
+        <w:rPr>
+          <w:rFonts w:ascii="Verdana" w:hAnsi="Verdana"/>
+          <w:color w:val="000000"/>
+          <w:sz w:val="17"/>
+          <w:szCs w:val="17"/>
+        </w:rPr>
+        <w:t>tables, only the setup user has</w:t>
+      </w:r>
+      <w:r>
+        <w:rPr>
+          <w:rFonts w:ascii="Verdana" w:hAnsi="Verdana"/>
+          <w:color w:val="000000"/>
+          <w:sz w:val="17"/>
+          <w:szCs w:val="17"/>
+        </w:rPr>
+        <w:t xml:space="preserve"> write access to its own tables.</w:t>
+      </w:r>
+      <w:r>
+        <w:rPr>
+          <w:rFonts w:ascii="Verdana" w:hAnsi="Verdana"/>
+          <w:color w:val="000000"/>
+          <w:sz w:val="17"/>
+          <w:szCs w:val="17"/>
+        </w:rPr>
+        <w:t xml:space="preserve"> I have clarified this in </w:t>
+      </w:r>
+      <w:proofErr w:type="gramStart"/>
+      <w:r>
+        <w:rPr>
+          <w:rFonts w:ascii="Verdana" w:hAnsi="Verdana"/>
+          <w:color w:val="000000"/>
+          <w:sz w:val="17"/>
+          <w:szCs w:val="17"/>
+        </w:rPr>
+        <w:t>section ?????.</w:t>
+      </w:r>
+      <w:proofErr w:type="gramEnd"/>
+      <w:r>
+        <w:rPr>
+          <w:rFonts w:ascii="Verdana" w:hAnsi="Verdana"/>
+          <w:color w:val="000000"/>
+          <w:sz w:val="17"/>
+          <w:szCs w:val="17"/>
+        </w:rPr>
+        <w:t xml:space="preserve"> </w:t>
+      </w:r>
+    </w:p>
+    <w:p>
+      <w:pPr>
+        <w:rPr>
+          <w:rStyle w:val="apple-converted-space"/>
+          <w:rFonts w:ascii="Verdana" w:hAnsi="Verdana"/>
+          <w:i/>
+          <w:color w:val="000000"/>
+          <w:sz w:val="17"/>
+          <w:szCs w:val="17"/>
+          <w:shd w:val="clear" w:color="auto" w:fill="FFFFFF"/>
+        </w:rPr>
+      </w:pPr>
+      <w:r>
+        <w:rPr>
+          <w:rFonts w:ascii="Verdana" w:hAnsi="Verdana"/>
+          <w:i/>
+          <w:color w:val="000000"/>
+          <w:sz w:val="17"/>
+          <w:szCs w:val="17"/>
+        </w:rPr>
+        <w:br/>
+      </w:r>
+      <w:r>
+        <w:rPr>
+          <w:rFonts w:ascii="Verdana" w:hAnsi="Verdana"/>
+          <w:i/>
+          <w:color w:val="000000"/>
+          <w:sz w:val="17"/>
+          <w:szCs w:val="17"/>
+          <w:shd w:val="clear" w:color="auto" w:fill="FFFFFF"/>
+        </w:rPr>
+        <w:t>* ODBC is a bit dated; why not use a direct access and encrypt the username/password on the system. Also having a different username/password will require the DBA to give new passwords to every user.</w:t>
+      </w:r>
+      <w:r>
+        <w:rPr>
+          <w:rStyle w:val="apple-converted-space"/>
+          <w:rFonts w:ascii="Verdana" w:hAnsi="Verdana"/>
+          <w:i/>
+          <w:color w:val="000000"/>
+          <w:sz w:val="17"/>
+          <w:szCs w:val="17"/>
+          <w:shd w:val="clear" w:color="auto" w:fill="FFFFFF"/>
+        </w:rPr>
+        <w:t> </w:t>
+      </w:r>
+    </w:p>
+    <w:p>
+      <w:pPr>
+        <w:rPr>
+          <w:rFonts w:ascii="Verdana" w:hAnsi="Verdana"/>
+          <w:color w:val="000000"/>
+          <w:sz w:val="17"/>
+          <w:szCs w:val="17"/>
+        </w:rPr>
+      </w:pPr>
+      <w:r>
+        <w:rPr>
+          <w:rFonts w:ascii="Verdana" w:hAnsi="Verdana"/>
           <w:color w:val="000000"/>
           <w:sz w:val="17"/>
           <w:szCs w:val="17"/>
         </w:rPr>
         <w:lastRenderedPageBreak/>
+        <w:t xml:space="preserve">We use ODBC primarily because we </w:t>
+      </w:r>
+      <w:r>
+        <w:rPr>
+          <w:rFonts w:ascii="Verdana" w:hAnsi="Verdana"/>
+          <w:color w:val="000000"/>
+          <w:sz w:val="17"/>
+          <w:szCs w:val="17"/>
+        </w:rPr>
+        <w:t xml:space="preserve">still have a </w:t>
+      </w:r>
+      <w:r>
+        <w:rPr>
+          <w:rFonts w:ascii="Verdana" w:hAnsi="Verdana"/>
+          <w:color w:val="000000"/>
+          <w:sz w:val="17"/>
+          <w:szCs w:val="17"/>
+        </w:rPr>
+        <w:t xml:space="preserve">big body of </w:t>
+      </w:r>
+      <w:r>
+        <w:rPr>
+          <w:rFonts w:ascii="Verdana" w:hAnsi="Verdana"/>
+          <w:color w:val="000000"/>
+          <w:sz w:val="17"/>
+          <w:szCs w:val="17"/>
+        </w:rPr>
+        <w:t xml:space="preserve">Windows based </w:t>
+      </w:r>
+      <w:proofErr w:type="spellStart"/>
+      <w:r>
+        <w:rPr>
+          <w:rFonts w:ascii="Verdana" w:hAnsi="Verdana"/>
+          <w:color w:val="000000"/>
+          <w:sz w:val="17"/>
+          <w:szCs w:val="17"/>
+        </w:rPr>
+        <w:t>La</w:t>
+      </w:r>
+      <w:r>
+        <w:rPr>
+          <w:rFonts w:ascii="Verdana" w:hAnsi="Verdana"/>
+          <w:color w:val="000000"/>
+          <w:sz w:val="17"/>
+          <w:szCs w:val="17"/>
+        </w:rPr>
+        <w:t>bview</w:t>
+      </w:r>
+      <w:proofErr w:type="spellEnd"/>
+      <w:r>
+        <w:rPr>
+          <w:rFonts w:ascii="Verdana" w:hAnsi="Verdana"/>
+          <w:color w:val="000000"/>
+          <w:sz w:val="17"/>
+          <w:szCs w:val="17"/>
+        </w:rPr>
+        <w:t xml:space="preserve"> code. For </w:t>
+      </w:r>
+      <w:proofErr w:type="spellStart"/>
+      <w:r>
+        <w:rPr>
+          <w:rFonts w:ascii="Verdana" w:hAnsi="Verdana"/>
+          <w:color w:val="000000"/>
+          <w:sz w:val="17"/>
+          <w:szCs w:val="17"/>
+        </w:rPr>
+        <w:t>Labview</w:t>
+      </w:r>
+      <w:proofErr w:type="spellEnd"/>
+      <w:r>
+        <w:rPr>
+          <w:rFonts w:ascii="Verdana" w:hAnsi="Verdana"/>
+          <w:color w:val="000000"/>
+          <w:sz w:val="17"/>
+          <w:szCs w:val="17"/>
+        </w:rPr>
+        <w:t xml:space="preserve"> there are</w:t>
+      </w:r>
+      <w:r>
+        <w:rPr>
+          <w:rFonts w:ascii="Verdana" w:hAnsi="Verdana"/>
+          <w:color w:val="000000"/>
+          <w:sz w:val="17"/>
+          <w:szCs w:val="17"/>
+        </w:rPr>
+        <w:t xml:space="preserve"> </w:t>
+      </w:r>
+      <w:r>
+        <w:rPr>
+          <w:rFonts w:ascii="Verdana" w:hAnsi="Verdana"/>
+          <w:color w:val="000000"/>
+          <w:sz w:val="17"/>
+          <w:szCs w:val="17"/>
+        </w:rPr>
+        <w:t xml:space="preserve">open </w:t>
+      </w:r>
+      <w:proofErr w:type="spellStart"/>
+      <w:r>
+        <w:rPr>
+          <w:rFonts w:ascii="Verdana" w:hAnsi="Verdana"/>
+          <w:color w:val="000000"/>
+          <w:sz w:val="17"/>
+          <w:szCs w:val="17"/>
+        </w:rPr>
+        <w:t>Labview</w:t>
+      </w:r>
+      <w:proofErr w:type="spellEnd"/>
+      <w:r>
+        <w:rPr>
+          <w:rFonts w:ascii="Verdana" w:hAnsi="Verdana"/>
+          <w:color w:val="000000"/>
+          <w:sz w:val="17"/>
+          <w:szCs w:val="17"/>
+        </w:rPr>
+        <w:t xml:space="preserve"> module </w:t>
+      </w:r>
+      <w:r>
+        <w:rPr>
+          <w:rFonts w:ascii="Verdana" w:hAnsi="Verdana"/>
+          <w:color w:val="000000"/>
+          <w:sz w:val="17"/>
+          <w:szCs w:val="17"/>
+        </w:rPr>
+        <w:t xml:space="preserve">for ODBC </w:t>
+      </w:r>
+      <w:r>
+        <w:rPr>
+          <w:rFonts w:ascii="Verdana" w:hAnsi="Verdana"/>
+          <w:color w:val="000000"/>
+          <w:sz w:val="17"/>
+          <w:szCs w:val="17"/>
+        </w:rPr>
+        <w:t>(</w:t>
+      </w:r>
+      <w:r>
+        <w:rPr>
+          <w:rFonts w:ascii="Verdana" w:hAnsi="Verdana"/>
+          <w:color w:val="000000"/>
+          <w:sz w:val="17"/>
+          <w:szCs w:val="17"/>
+        </w:rPr>
+        <w:t xml:space="preserve">open </w:t>
+      </w:r>
+      <w:proofErr w:type="spellStart"/>
+      <w:r>
+        <w:rPr>
+          <w:rFonts w:ascii="Verdana" w:hAnsi="Verdana"/>
+          <w:color w:val="000000"/>
+          <w:sz w:val="17"/>
+          <w:szCs w:val="17"/>
+        </w:rPr>
+        <w:t>Labview</w:t>
+      </w:r>
+      <w:proofErr w:type="spellEnd"/>
+      <w:r>
+        <w:rPr>
+          <w:rFonts w:ascii="Verdana" w:hAnsi="Verdana"/>
+          <w:color w:val="000000"/>
+          <w:sz w:val="17"/>
+          <w:szCs w:val="17"/>
+        </w:rPr>
+        <w:t xml:space="preserve"> meaning open </w:t>
+      </w:r>
+      <w:proofErr w:type="spellStart"/>
+      <w:r>
+        <w:rPr>
+          <w:rFonts w:ascii="Verdana" w:hAnsi="Verdana"/>
+          <w:color w:val="000000"/>
+          <w:sz w:val="17"/>
+          <w:szCs w:val="17"/>
+        </w:rPr>
+        <w:t>Labview</w:t>
+      </w:r>
+      <w:proofErr w:type="spellEnd"/>
+      <w:r>
+        <w:rPr>
+          <w:rFonts w:ascii="Verdana" w:hAnsi="Verdana"/>
+          <w:color w:val="000000"/>
+          <w:sz w:val="17"/>
+          <w:szCs w:val="17"/>
+        </w:rPr>
+        <w:t xml:space="preserve"> code</w:t>
+      </w:r>
+      <w:r>
+        <w:rPr>
+          <w:rFonts w:ascii="Verdana" w:hAnsi="Verdana"/>
+          <w:color w:val="000000"/>
+          <w:sz w:val="17"/>
+          <w:szCs w:val="17"/>
+        </w:rPr>
+        <w:t>)</w:t>
+      </w:r>
+      <w:r>
+        <w:rPr>
+          <w:rFonts w:ascii="Verdana" w:hAnsi="Verdana"/>
+          <w:color w:val="000000"/>
+          <w:sz w:val="17"/>
+          <w:szCs w:val="17"/>
+        </w:rPr>
+        <w:t xml:space="preserve">, whereas for direct access you need to buy additional closed modules from National Instruments. That being said, we do actually use direct access in some of our Python based data logging clients, where this problem does not exist. I have clarified this in </w:t>
+      </w:r>
+      <w:proofErr w:type="gramStart"/>
+      <w:r>
+        <w:rPr>
+          <w:rFonts w:ascii="Verdana" w:hAnsi="Verdana"/>
+          <w:color w:val="000000"/>
+          <w:sz w:val="17"/>
+          <w:szCs w:val="17"/>
+        </w:rPr>
+        <w:t>section ?????.</w:t>
+      </w:r>
+      <w:proofErr w:type="gramEnd"/>
+    </w:p>
+    <w:p>
+      <w:pPr>
+        <w:rPr>
+          <w:rStyle w:val="apple-converted-space"/>
+          <w:rFonts w:ascii="Verdana" w:hAnsi="Verdana"/>
+          <w:i/>
+          <w:color w:val="000000"/>
+          <w:sz w:val="17"/>
+          <w:szCs w:val="17"/>
+          <w:shd w:val="clear" w:color="auto" w:fill="FFFFFF"/>
+        </w:rPr>
+      </w:pPr>
+      <w:r>
+        <w:rPr>
+          <w:rFonts w:ascii="Verdana" w:hAnsi="Verdana"/>
+          <w:i/>
+          <w:color w:val="000000"/>
+          <w:sz w:val="17"/>
+          <w:szCs w:val="17"/>
+        </w:rPr>
         <w:br/>
       </w:r>
       <w:r>
@@ -716,7 +1995,96 @@
           <w:szCs w:val="17"/>
           <w:shd w:val="clear" w:color="auto" w:fill="FFFFFF"/>
         </w:rPr>
-        <w:t xml:space="preserve">* You explain your </w:t>
+        <w:t xml:space="preserve">* If every client needs to make a table that means that each client needs to make a table. If I have 300 clients they each need their own table? Why not </w:t>
+      </w:r>
+      <w:proofErr w:type="gramStart"/>
+      <w:r>
+        <w:rPr>
+          <w:rFonts w:ascii="Verdana" w:hAnsi="Verdana"/>
+          <w:i/>
+          <w:color w:val="000000"/>
+          <w:sz w:val="17"/>
+          <w:szCs w:val="17"/>
+          <w:shd w:val="clear" w:color="auto" w:fill="FFFFFF"/>
+        </w:rPr>
+        <w:t>have a client table</w:t>
+      </w:r>
+      <w:proofErr w:type="gramEnd"/>
+      <w:r>
+        <w:rPr>
+          <w:rFonts w:ascii="Verdana" w:hAnsi="Verdana"/>
+          <w:i/>
+          <w:color w:val="000000"/>
+          <w:sz w:val="17"/>
+          <w:szCs w:val="17"/>
+          <w:shd w:val="clear" w:color="auto" w:fill="FFFFFF"/>
+        </w:rPr>
+        <w:t xml:space="preserve"> to identify the data?</w:t>
+      </w:r>
+      <w:r>
+        <w:rPr>
+          <w:rStyle w:val="apple-converted-space"/>
+          <w:rFonts w:ascii="Verdana" w:hAnsi="Verdana"/>
+          <w:i/>
+          <w:color w:val="000000"/>
+          <w:sz w:val="17"/>
+          <w:szCs w:val="17"/>
+          <w:shd w:val="clear" w:color="auto" w:fill="FFFFFF"/>
+        </w:rPr>
+        <w:t> </w:t>
+      </w:r>
+    </w:p>
+    <w:p>
+      <w:pPr>
+        <w:rPr>
+          <w:rFonts w:ascii="Verdana" w:hAnsi="Verdana"/>
+          <w:color w:val="000000"/>
+          <w:sz w:val="17"/>
+          <w:szCs w:val="17"/>
+        </w:rPr>
+      </w:pPr>
+      <w:r>
+        <w:rPr>
+          <w:rFonts w:ascii="Verdana" w:hAnsi="Verdana"/>
+          <w:color w:val="000000"/>
+          <w:sz w:val="17"/>
+          <w:szCs w:val="17"/>
+        </w:rPr>
+        <w:t>Yes, having separate tables for each setup does impose a larger table admin burden. It does have the advantage of having the data for each setup separate, whereby it is easier to evaluate size usage, to restore that setups data if it was polluted and it simplifies the SQL queries a bit for user that do data scripted data treatment where they pull the data directly from the server.</w:t>
+      </w:r>
+    </w:p>
+    <w:p>
+      <w:pPr>
+        <w:rPr>
+          <w:rStyle w:val="apple-converted-space"/>
+          <w:rFonts w:ascii="Verdana" w:hAnsi="Verdana"/>
+          <w:i/>
+          <w:color w:val="000000"/>
+          <w:sz w:val="17"/>
+          <w:szCs w:val="17"/>
+          <w:shd w:val="clear" w:color="auto" w:fill="FFFFFF"/>
+        </w:rPr>
+      </w:pPr>
+      <w:r>
+        <w:rPr>
+          <w:rFonts w:ascii="Verdana" w:hAnsi="Verdana"/>
+          <w:i/>
+          <w:color w:val="000000"/>
+          <w:sz w:val="17"/>
+          <w:szCs w:val="17"/>
+        </w:rPr>
+        <w:br/>
+      </w:r>
+      <w:r>
+        <w:rPr>
+          <w:rFonts w:ascii="Verdana" w:hAnsi="Verdana"/>
+          <w:i/>
+          <w:color w:val="000000"/>
+          <w:sz w:val="17"/>
+          <w:szCs w:val="17"/>
+          <w:shd w:val="clear" w:color="auto" w:fill="FFFFFF"/>
+        </w:rPr>
+        <w:t xml:space="preserve">* You are using a weirdly formatted database; the </w:t>
       </w:r>
       <w:proofErr w:type="spellStart"/>
       <w:r>
@@ -728,7 +2096,7 @@
           <w:szCs w:val="17"/>
           <w:shd w:val="clear" w:color="auto" w:fill="FFFFFF"/>
         </w:rPr>
-        <w:t>iof</w:t>
+        <w:t>metdata</w:t>
       </w:r>
       <w:proofErr w:type="spellEnd"/>
       <w:r>
@@ -740,7 +2108,7 @@
           <w:szCs w:val="17"/>
           <w:shd w:val="clear" w:color="auto" w:fill="FFFFFF"/>
         </w:rPr>
-        <w:t xml:space="preserve"> MySQL but you could have equally used </w:t>
+        <w:t xml:space="preserve"> should be </w:t>
       </w:r>
       <w:proofErr w:type="spellStart"/>
       <w:r>
@@ -752,7 +2120,7 @@
           <w:szCs w:val="17"/>
           <w:shd w:val="clear" w:color="auto" w:fill="FFFFFF"/>
         </w:rPr>
-        <w:t>Postgres</w:t>
+        <w:t>normalised</w:t>
       </w:r>
       <w:proofErr w:type="spellEnd"/>
       <w:r>
@@ -764,7 +2132,31 @@
           <w:szCs w:val="17"/>
           <w:shd w:val="clear" w:color="auto" w:fill="FFFFFF"/>
         </w:rPr>
-        <w:t xml:space="preserve"> for that so why didn't you? If it is just a flip of a coin - that's cool!</w:t>
+        <w:t xml:space="preserve"> out - why didn't you do this. There are valid reasons; look for </w:t>
+      </w:r>
+      <w:proofErr w:type="spellStart"/>
+      <w:r>
+        <w:rPr>
+          <w:rFonts w:ascii="Verdana" w:hAnsi="Verdana"/>
+          <w:i/>
+          <w:color w:val="000000"/>
+          <w:sz w:val="17"/>
+          <w:szCs w:val="17"/>
+          <w:shd w:val="clear" w:color="auto" w:fill="FFFFFF"/>
+        </w:rPr>
+        <w:t>NoSQL</w:t>
+      </w:r>
+      <w:proofErr w:type="spellEnd"/>
+      <w:r>
+        <w:rPr>
+          <w:rFonts w:ascii="Verdana" w:hAnsi="Verdana"/>
+          <w:i/>
+          <w:color w:val="000000"/>
+          <w:sz w:val="17"/>
+          <w:szCs w:val="17"/>
+          <w:shd w:val="clear" w:color="auto" w:fill="FFFFFF"/>
+        </w:rPr>
+        <w:t xml:space="preserve"> stuff but at the moment it just looks like a weird design.</w:t>
       </w:r>
       <w:r>
         <w:rPr>
@@ -795,7 +2187,7 @@
           <w:sz w:val="17"/>
           <w:szCs w:val="17"/>
         </w:rPr>
-        <w:t>TODO</w:t>
+        <w:t>The reasons for this design are simplicity in the database design and in the queries to fetch the metadata. Since there is a metadata is stored in a per setup basis, the amount of different kinds of measurements that needs to be stored is small. This means that the penalty in empty fields, with metadata columns that are not relevant for any particular measurement likewise is low and therefore we decided that normalizing it out was not worth the extra complicity.</w:t>
       </w:r>
     </w:p>
     <w:p>
@@ -829,31 +2221,116 @@
           <w:szCs w:val="17"/>
           <w:shd w:val="clear" w:color="auto" w:fill="FFFFFF"/>
         </w:rPr>
-        <w:t xml:space="preserve">* You </w:t>
+        <w:t xml:space="preserve">* On the data </w:t>
+      </w:r>
+      <w:proofErr w:type="spellStart"/>
+      <w:r>
+        <w:rPr>
+          <w:rFonts w:ascii="Verdana" w:hAnsi="Verdana"/>
+          <w:i/>
+          <w:color w:val="000000"/>
+          <w:sz w:val="17"/>
+          <w:szCs w:val="17"/>
+          <w:shd w:val="clear" w:color="auto" w:fill="FFFFFF"/>
+        </w:rPr>
+        <w:t>extarction</w:t>
+      </w:r>
+      <w:proofErr w:type="spellEnd"/>
+      <w:r>
+        <w:rPr>
+          <w:rFonts w:ascii="Verdana" w:hAnsi="Verdana"/>
+          <w:i/>
+          <w:color w:val="000000"/>
+          <w:sz w:val="17"/>
+          <w:szCs w:val="17"/>
+          <w:shd w:val="clear" w:color="auto" w:fill="FFFFFF"/>
+        </w:rPr>
+        <w:t xml:space="preserve"> - you're just describing SQL cut this section right down</w:t>
+      </w:r>
+      <w:r>
+        <w:rPr>
+          <w:rStyle w:val="apple-converted-space"/>
+          <w:rFonts w:ascii="Verdana" w:hAnsi="Verdana"/>
+          <w:i/>
+          <w:color w:val="000000"/>
+          <w:sz w:val="17"/>
+          <w:szCs w:val="17"/>
+          <w:shd w:val="clear" w:color="auto" w:fill="FFFFFF"/>
+        </w:rPr>
+        <w:t> </w:t>
+      </w:r>
+    </w:p>
+    <w:p>
+      <w:pPr>
+        <w:rPr>
+          <w:rFonts w:ascii="Verdana" w:hAnsi="Verdana"/>
+          <w:color w:val="000000"/>
+          <w:sz w:val="17"/>
+          <w:szCs w:val="17"/>
+        </w:rPr>
+      </w:pPr>
+      <w:r>
+        <w:rPr>
+          <w:rFonts w:ascii="Verdana" w:hAnsi="Verdana"/>
+          <w:color w:val="000000"/>
+          <w:sz w:val="17"/>
+          <w:szCs w:val="17"/>
+        </w:rPr>
+        <w:t xml:space="preserve">Yes. It was an attempt to meet experimentalist that do not know SQL half way. But you are probably right that it is not suitable for this article. I </w:t>
       </w:r>
       <w:proofErr w:type="gramStart"/>
       <w:r>
         <w:rPr>
           <w:rFonts w:ascii="Verdana" w:hAnsi="Verdana"/>
-          <w:i/>
-          <w:color w:val="000000"/>
-          <w:sz w:val="17"/>
-          <w:szCs w:val="17"/>
-          <w:shd w:val="clear" w:color="auto" w:fill="FFFFFF"/>
-        </w:rPr>
-        <w:t>says</w:t>
+          <w:color w:val="000000"/>
+          <w:sz w:val="17"/>
+          <w:szCs w:val="17"/>
+        </w:rPr>
+        <w:t>has</w:t>
       </w:r>
       <w:proofErr w:type="gramEnd"/>
       <w:r>
         <w:rPr>
           <w:rFonts w:ascii="Verdana" w:hAnsi="Verdana"/>
-          <w:i/>
-          <w:color w:val="000000"/>
-          <w:sz w:val="17"/>
-          <w:szCs w:val="17"/>
-          <w:shd w:val="clear" w:color="auto" w:fill="FFFFFF"/>
-        </w:rPr>
-        <w:t xml:space="preserve"> that a MySQL instance needs </w:t>
+          <w:color w:val="000000"/>
+          <w:sz w:val="17"/>
+          <w:szCs w:val="17"/>
+        </w:rPr>
+        <w:t xml:space="preserve"> been removed.</w:t>
+      </w:r>
+    </w:p>
+    <w:p>
+      <w:pPr>
+        <w:rPr>
+          <w:rStyle w:val="apple-converted-space"/>
+          <w:rFonts w:ascii="Verdana" w:hAnsi="Verdana"/>
+          <w:i/>
+          <w:color w:val="000000"/>
+          <w:sz w:val="17"/>
+          <w:szCs w:val="17"/>
+          <w:shd w:val="clear" w:color="auto" w:fill="FFFFFF"/>
+        </w:rPr>
+      </w:pPr>
+      <w:r>
+        <w:rPr>
+          <w:rFonts w:ascii="Verdana" w:hAnsi="Verdana"/>
+          <w:i/>
+          <w:color w:val="000000"/>
+          <w:sz w:val="17"/>
+          <w:szCs w:val="17"/>
+        </w:rPr>
+        <w:br/>
+      </w:r>
+      <w:r>
+        <w:rPr>
+          <w:rFonts w:ascii="Verdana" w:hAnsi="Verdana"/>
+          <w:i/>
+          <w:color w:val="000000"/>
+          <w:sz w:val="17"/>
+          <w:szCs w:val="17"/>
+          <w:shd w:val="clear" w:color="auto" w:fill="FFFFFF"/>
+        </w:rPr>
+        <w:t xml:space="preserve">* You list possible DBMSs; include MS SQL - even if you don't </w:t>
       </w:r>
       <w:proofErr w:type="spellStart"/>
       <w:r>
@@ -865,7 +2342,7 @@
           <w:szCs w:val="17"/>
           <w:shd w:val="clear" w:color="auto" w:fill="FFFFFF"/>
         </w:rPr>
-        <w:t>aa</w:t>
+        <w:t>liek</w:t>
       </w:r>
       <w:proofErr w:type="spellEnd"/>
       <w:r>
@@ -877,7 +2354,7 @@
           <w:szCs w:val="17"/>
           <w:shd w:val="clear" w:color="auto" w:fill="FFFFFF"/>
         </w:rPr>
-        <w:t xml:space="preserve"> high performance server - unless you are uploading massive </w:t>
+        <w:t xml:space="preserve"> it </w:t>
       </w:r>
       <w:proofErr w:type="spellStart"/>
       <w:r>
@@ -889,7 +2366,7 @@
           <w:szCs w:val="17"/>
           <w:shd w:val="clear" w:color="auto" w:fill="FFFFFF"/>
         </w:rPr>
-        <w:t>quantitites</w:t>
+        <w:t>it</w:t>
       </w:r>
       <w:proofErr w:type="spellEnd"/>
       <w:r>
@@ -901,7 +2378,83 @@
           <w:szCs w:val="17"/>
           <w:shd w:val="clear" w:color="auto" w:fill="FFFFFF"/>
         </w:rPr>
-        <w:t xml:space="preserve"> of data then you don't. </w:t>
+        <w:t xml:space="preserve"> is a very popular system!</w:t>
+      </w:r>
+      <w:r>
+        <w:rPr>
+          <w:rStyle w:val="apple-converted-space"/>
+          <w:rFonts w:ascii="Verdana" w:hAnsi="Verdana"/>
+          <w:i/>
+          <w:color w:val="000000"/>
+          <w:sz w:val="17"/>
+          <w:szCs w:val="17"/>
+          <w:shd w:val="clear" w:color="auto" w:fill="FFFFFF"/>
+        </w:rPr>
+        <w:t> </w:t>
+      </w:r>
+    </w:p>
+    <w:p>
+      <w:pPr>
+        <w:rPr>
+          <w:rFonts w:ascii="Verdana" w:hAnsi="Verdana"/>
+          <w:color w:val="000000"/>
+          <w:sz w:val="17"/>
+          <w:szCs w:val="17"/>
+        </w:rPr>
+      </w:pPr>
+      <w:r>
+        <w:rPr>
+          <w:rFonts w:ascii="Verdana" w:hAnsi="Verdana"/>
+          <w:color w:val="000000"/>
+          <w:sz w:val="17"/>
+          <w:szCs w:val="17"/>
+        </w:rPr>
+        <w:t xml:space="preserve">Agreed. This is an oversight. It has been corrected in </w:t>
+      </w:r>
+      <w:proofErr w:type="gramStart"/>
+      <w:r>
+        <w:rPr>
+          <w:rFonts w:ascii="Verdana" w:hAnsi="Verdana"/>
+          <w:color w:val="000000"/>
+          <w:sz w:val="17"/>
+          <w:szCs w:val="17"/>
+        </w:rPr>
+        <w:t>section ?????.</w:t>
+      </w:r>
+      <w:proofErr w:type="gramEnd"/>
+    </w:p>
+    <w:p>
+      <w:pPr>
+        <w:rPr>
+          <w:rStyle w:val="apple-converted-space"/>
+          <w:rFonts w:ascii="Verdana" w:hAnsi="Verdana"/>
+          <w:i/>
+          <w:color w:val="000000"/>
+          <w:sz w:val="17"/>
+          <w:szCs w:val="17"/>
+          <w:shd w:val="clear" w:color="auto" w:fill="FFFFFF"/>
+        </w:rPr>
+      </w:pPr>
+      <w:r>
+        <w:rPr>
+          <w:rFonts w:ascii="Verdana" w:hAnsi="Verdana"/>
+          <w:i/>
+          <w:color w:val="000000"/>
+          <w:sz w:val="17"/>
+          <w:szCs w:val="17"/>
+        </w:rPr>
+        <w:br/>
+      </w:r>
+      <w:r>
+        <w:rPr>
+          <w:rFonts w:ascii="Verdana" w:hAnsi="Verdana"/>
+          <w:i/>
+          <w:color w:val="000000"/>
+          <w:sz w:val="17"/>
+          <w:szCs w:val="17"/>
+          <w:shd w:val="clear" w:color="auto" w:fill="FFFFFF"/>
+        </w:rPr>
+        <w:t xml:space="preserve">* The </w:t>
       </w:r>
       <w:proofErr w:type="spellStart"/>
       <w:r>
@@ -913,7 +2466,7 @@
           <w:szCs w:val="17"/>
           <w:shd w:val="clear" w:color="auto" w:fill="FFFFFF"/>
         </w:rPr>
-        <w:t>Teh</w:t>
+        <w:t>visualisation</w:t>
       </w:r>
       <w:proofErr w:type="spellEnd"/>
       <w:r>
@@ -925,7 +2478,7 @@
           <w:szCs w:val="17"/>
           <w:shd w:val="clear" w:color="auto" w:fill="FFFFFF"/>
         </w:rPr>
-        <w:t xml:space="preserve"> same of storage capacity - unless you have massive BLOBs you won't need that much storage. If you focus on storage talk about RAIDs - in layman's language </w:t>
+        <w:t xml:space="preserve"> system is very interesting - write </w:t>
       </w:r>
       <w:proofErr w:type="spellStart"/>
       <w:r>
@@ -937,7 +2490,7 @@
           <w:szCs w:val="17"/>
           <w:shd w:val="clear" w:color="auto" w:fill="FFFFFF"/>
         </w:rPr>
-        <w:t>obvioulsy</w:t>
+        <w:t>mreo</w:t>
       </w:r>
       <w:proofErr w:type="spellEnd"/>
       <w:r>
@@ -949,7 +2502,7 @@
           <w:szCs w:val="17"/>
           <w:shd w:val="clear" w:color="auto" w:fill="FFFFFF"/>
         </w:rPr>
-        <w:t>!</w:t>
+        <w:t xml:space="preserve"> about this and show examples of swapping out the plotters. Maybe talk about having setups which don't require files to be written on the server directly?</w:t>
       </w:r>
       <w:r>
         <w:rPr>
@@ -980,7 +2533,47 @@
           <w:sz w:val="17"/>
           <w:szCs w:val="17"/>
         </w:rPr>
-        <w:t>TODO</w:t>
+        <w:t xml:space="preserve">Yes, that is a good idea. I have changed </w:t>
+      </w:r>
+      <w:proofErr w:type="gramStart"/>
+      <w:r>
+        <w:rPr>
+          <w:rFonts w:ascii="Verdana" w:hAnsi="Verdana"/>
+          <w:color w:val="000000"/>
+          <w:sz w:val="17"/>
+          <w:szCs w:val="17"/>
+        </w:rPr>
+        <w:t>figure ????</w:t>
+      </w:r>
+      <w:proofErr w:type="gramEnd"/>
+      <w:r>
+        <w:rPr>
+          <w:rFonts w:ascii="Verdana" w:hAnsi="Verdana"/>
+          <w:color w:val="000000"/>
+          <w:sz w:val="17"/>
+          <w:szCs w:val="17"/>
+        </w:rPr>
+        <w:t xml:space="preserve"> </w:t>
+      </w:r>
+      <w:proofErr w:type="gramStart"/>
+      <w:r>
+        <w:rPr>
+          <w:rFonts w:ascii="Verdana" w:hAnsi="Verdana"/>
+          <w:color w:val="000000"/>
+          <w:sz w:val="17"/>
+          <w:szCs w:val="17"/>
+        </w:rPr>
+        <w:t>to</w:t>
+      </w:r>
+      <w:proofErr w:type="gramEnd"/>
+      <w:r>
+        <w:rPr>
+          <w:rFonts w:ascii="Verdana" w:hAnsi="Verdana"/>
+          <w:color w:val="000000"/>
+          <w:sz w:val="17"/>
+          <w:szCs w:val="17"/>
+        </w:rPr>
+        <w:t xml:space="preserve"> also include the other plotting library and I have added some more description about the system in section ?????.</w:t>
       </w:r>
     </w:p>
     <w:p>
@@ -1014,8 +2607,45 @@
           <w:szCs w:val="17"/>
           <w:shd w:val="clear" w:color="auto" w:fill="FFFFFF"/>
         </w:rPr>
-        <w:t>* When you say standard server software do you just mean a MySQL server?</w:t>
-      </w:r>
+        <w:t xml:space="preserve">* Are you just using the plotting library and raw HTML/CSS on the browser client side - if you are using DOJO or </w:t>
+      </w:r>
+      <w:proofErr w:type="spellStart"/>
+      <w:r>
+        <w:rPr>
+          <w:rFonts w:ascii="Verdana" w:hAnsi="Verdana"/>
+          <w:i/>
+          <w:color w:val="000000"/>
+          <w:sz w:val="17"/>
+          <w:szCs w:val="17"/>
+          <w:shd w:val="clear" w:color="auto" w:fill="FFFFFF"/>
+        </w:rPr>
+        <w:t>jQuery</w:t>
+      </w:r>
+      <w:proofErr w:type="spellEnd"/>
+      <w:r>
+        <w:rPr>
+          <w:rFonts w:ascii="Verdana" w:hAnsi="Verdana"/>
+          <w:i/>
+          <w:color w:val="000000"/>
+          <w:sz w:val="17"/>
+          <w:szCs w:val="17"/>
+          <w:shd w:val="clear" w:color="auto" w:fill="FFFFFF"/>
+        </w:rPr>
+        <w:t xml:space="preserve"> add it in and reference </w:t>
+      </w:r>
+      <w:proofErr w:type="gramStart"/>
+      <w:r>
+        <w:rPr>
+          <w:rFonts w:ascii="Verdana" w:hAnsi="Verdana"/>
+          <w:i/>
+          <w:color w:val="000000"/>
+          <w:sz w:val="17"/>
+          <w:szCs w:val="17"/>
+          <w:shd w:val="clear" w:color="auto" w:fill="FFFFFF"/>
+        </w:rPr>
+        <w:t>it.</w:t>
+      </w:r>
+      <w:proofErr w:type="gramEnd"/>
       <w:r>
         <w:rPr>
           <w:rStyle w:val="apple-converted-space"/>
@@ -1045,789 +2675,36 @@
           <w:sz w:val="17"/>
           <w:szCs w:val="17"/>
         </w:rPr>
-        <w:t>TODO</w:t>
-      </w:r>
-    </w:p>
-    <w:p>
-      <w:pPr>
-        <w:rPr>
-          <w:rStyle w:val="apple-converted-space"/>
-          <w:rFonts w:ascii="Verdana" w:hAnsi="Verdana"/>
-          <w:i/>
-          <w:color w:val="000000"/>
-          <w:sz w:val="17"/>
-          <w:szCs w:val="17"/>
-          <w:shd w:val="clear" w:color="auto" w:fill="FFFFFF"/>
-        </w:rPr>
-      </w:pPr>
-      <w:r>
-        <w:rPr>
-          <w:rFonts w:ascii="Verdana" w:hAnsi="Verdana"/>
-          <w:i/>
-          <w:color w:val="000000"/>
-          <w:sz w:val="17"/>
-          <w:szCs w:val="17"/>
-        </w:rPr>
-        <w:br/>
-      </w:r>
-      <w:r>
-        <w:rPr>
-          <w:rFonts w:ascii="Verdana" w:hAnsi="Verdana"/>
-          <w:i/>
-          <w:color w:val="000000"/>
-          <w:sz w:val="17"/>
-          <w:szCs w:val="17"/>
-          <w:shd w:val="clear" w:color="auto" w:fill="FFFFFF"/>
-        </w:rPr>
-        <w:t>* Giving access to all the tables in a database is a _really_ bad idea - what about security; one client can affect the data for every other client.</w:t>
-      </w:r>
-      <w:r>
-        <w:rPr>
-          <w:rStyle w:val="apple-converted-space"/>
-          <w:rFonts w:ascii="Verdana" w:hAnsi="Verdana"/>
-          <w:i/>
-          <w:color w:val="000000"/>
-          <w:sz w:val="17"/>
-          <w:szCs w:val="17"/>
-          <w:shd w:val="clear" w:color="auto" w:fill="FFFFFF"/>
-        </w:rPr>
-        <w:t> </w:t>
-      </w:r>
-    </w:p>
-    <w:p>
-      <w:pPr>
-        <w:rPr>
-          <w:rFonts w:ascii="Verdana" w:hAnsi="Verdana"/>
-          <w:color w:val="000000"/>
-          <w:sz w:val="17"/>
-          <w:szCs w:val="17"/>
-        </w:rPr>
-      </w:pPr>
-      <w:r>
-        <w:rPr>
-          <w:rFonts w:ascii="Verdana" w:hAnsi="Verdana"/>
-          <w:color w:val="000000"/>
-          <w:sz w:val="17"/>
-          <w:szCs w:val="17"/>
-        </w:rPr>
-        <w:t>TODO</w:t>
-      </w:r>
-    </w:p>
-    <w:p>
-      <w:pPr>
-        <w:rPr>
-          <w:rStyle w:val="apple-converted-space"/>
-          <w:rFonts w:ascii="Verdana" w:hAnsi="Verdana"/>
-          <w:i/>
-          <w:color w:val="000000"/>
-          <w:sz w:val="17"/>
-          <w:szCs w:val="17"/>
-          <w:shd w:val="clear" w:color="auto" w:fill="FFFFFF"/>
-        </w:rPr>
-      </w:pPr>
-      <w:r>
-        <w:rPr>
-          <w:rFonts w:ascii="Verdana" w:hAnsi="Verdana"/>
-          <w:i/>
-          <w:color w:val="000000"/>
-          <w:sz w:val="17"/>
-          <w:szCs w:val="17"/>
-        </w:rPr>
-        <w:br/>
-      </w:r>
-      <w:r>
-        <w:rPr>
-          <w:rFonts w:ascii="Verdana" w:hAnsi="Verdana"/>
-          <w:i/>
-          <w:color w:val="000000"/>
-          <w:sz w:val="17"/>
-          <w:szCs w:val="17"/>
-          <w:shd w:val="clear" w:color="auto" w:fill="FFFFFF"/>
-        </w:rPr>
-        <w:t>* ODBC is a bit dated; why not use a direct access and encrypt the username/password on the system. Also having a different username/password will require the DBA to give new passwords to every user.</w:t>
-      </w:r>
-      <w:r>
-        <w:rPr>
-          <w:rStyle w:val="apple-converted-space"/>
-          <w:rFonts w:ascii="Verdana" w:hAnsi="Verdana"/>
-          <w:i/>
-          <w:color w:val="000000"/>
-          <w:sz w:val="17"/>
-          <w:szCs w:val="17"/>
-          <w:shd w:val="clear" w:color="auto" w:fill="FFFFFF"/>
-        </w:rPr>
-        <w:t> </w:t>
-      </w:r>
-    </w:p>
-    <w:p>
-      <w:pPr>
-        <w:rPr>
-          <w:rFonts w:ascii="Verdana" w:hAnsi="Verdana"/>
-          <w:color w:val="000000"/>
-          <w:sz w:val="17"/>
-          <w:szCs w:val="17"/>
-        </w:rPr>
-      </w:pPr>
-      <w:r>
-        <w:rPr>
-          <w:rFonts w:ascii="Verdana" w:hAnsi="Verdana"/>
-          <w:color w:val="000000"/>
-          <w:sz w:val="17"/>
-          <w:szCs w:val="17"/>
-        </w:rPr>
-        <w:t>TODO</w:t>
-      </w:r>
-    </w:p>
-    <w:p>
-      <w:pPr>
-        <w:rPr>
-          <w:rStyle w:val="apple-converted-space"/>
-          <w:rFonts w:ascii="Verdana" w:hAnsi="Verdana"/>
-          <w:i/>
-          <w:color w:val="000000"/>
-          <w:sz w:val="17"/>
-          <w:szCs w:val="17"/>
-          <w:shd w:val="clear" w:color="auto" w:fill="FFFFFF"/>
-        </w:rPr>
-      </w:pPr>
-      <w:r>
-        <w:rPr>
-          <w:rFonts w:ascii="Verdana" w:hAnsi="Verdana"/>
-          <w:i/>
-          <w:color w:val="000000"/>
-          <w:sz w:val="17"/>
-          <w:szCs w:val="17"/>
-        </w:rPr>
-        <w:br/>
-      </w:r>
-      <w:r>
-        <w:rPr>
-          <w:rFonts w:ascii="Verdana" w:hAnsi="Verdana"/>
-          <w:i/>
-          <w:color w:val="000000"/>
-          <w:sz w:val="17"/>
-          <w:szCs w:val="17"/>
-          <w:shd w:val="clear" w:color="auto" w:fill="FFFFFF"/>
-        </w:rPr>
-        <w:t xml:space="preserve">* If every client needs to make a table that means that each client needs to make a table. If I have 300 clients they each need their own table? Why not </w:t>
+        <w:t xml:space="preserve">No, we do not. </w:t>
       </w:r>
       <w:proofErr w:type="gramStart"/>
       <w:r>
         <w:rPr>
           <w:rFonts w:ascii="Verdana" w:hAnsi="Verdana"/>
-          <w:i/>
-          <w:color w:val="000000"/>
-          <w:sz w:val="17"/>
-          <w:szCs w:val="17"/>
-          <w:shd w:val="clear" w:color="auto" w:fill="FFFFFF"/>
-        </w:rPr>
-        <w:t>have a client table</w:t>
+          <w:color w:val="000000"/>
+          <w:sz w:val="17"/>
+          <w:szCs w:val="17"/>
+        </w:rPr>
+        <w:t>HTML/CSS and a bit of Ajax.</w:t>
       </w:r>
       <w:proofErr w:type="gramEnd"/>
-      <w:r>
-        <w:rPr>
-          <w:rFonts w:ascii="Verdana" w:hAnsi="Verdana"/>
-          <w:i/>
-          <w:color w:val="000000"/>
-          <w:sz w:val="17"/>
-          <w:szCs w:val="17"/>
-          <w:shd w:val="clear" w:color="auto" w:fill="FFFFFF"/>
-        </w:rPr>
-        <w:t xml:space="preserve"> to identify the data?</w:t>
-      </w:r>
-      <w:r>
-        <w:rPr>
-          <w:rStyle w:val="apple-converted-space"/>
-          <w:rFonts w:ascii="Verdana" w:hAnsi="Verdana"/>
-          <w:i/>
-          <w:color w:val="000000"/>
-          <w:sz w:val="17"/>
-          <w:szCs w:val="17"/>
-          <w:shd w:val="clear" w:color="auto" w:fill="FFFFFF"/>
-        </w:rPr>
-        <w:t> </w:t>
-      </w:r>
-    </w:p>
-    <w:p>
-      <w:pPr>
-        <w:rPr>
-          <w:rFonts w:ascii="Verdana" w:hAnsi="Verdana"/>
-          <w:color w:val="000000"/>
-          <w:sz w:val="17"/>
-          <w:szCs w:val="17"/>
-        </w:rPr>
-      </w:pPr>
-      <w:r>
-        <w:rPr>
-          <w:rFonts w:ascii="Verdana" w:hAnsi="Verdana"/>
-          <w:color w:val="000000"/>
-          <w:sz w:val="17"/>
-          <w:szCs w:val="17"/>
-        </w:rPr>
-        <w:t>TODO</w:t>
-      </w:r>
-    </w:p>
-    <w:p>
-      <w:pPr>
-        <w:rPr>
-          <w:rStyle w:val="apple-converted-space"/>
-          <w:rFonts w:ascii="Verdana" w:hAnsi="Verdana"/>
-          <w:i/>
-          <w:color w:val="000000"/>
-          <w:sz w:val="17"/>
-          <w:szCs w:val="17"/>
-          <w:shd w:val="clear" w:color="auto" w:fill="FFFFFF"/>
-        </w:rPr>
-      </w:pPr>
-      <w:r>
-        <w:rPr>
-          <w:rFonts w:ascii="Verdana" w:hAnsi="Verdana"/>
-          <w:i/>
-          <w:color w:val="000000"/>
-          <w:sz w:val="17"/>
-          <w:szCs w:val="17"/>
-        </w:rPr>
-        <w:br/>
-      </w:r>
-      <w:r>
-        <w:rPr>
-          <w:rFonts w:ascii="Verdana" w:hAnsi="Verdana"/>
-          <w:i/>
-          <w:color w:val="000000"/>
-          <w:sz w:val="17"/>
-          <w:szCs w:val="17"/>
-          <w:shd w:val="clear" w:color="auto" w:fill="FFFFFF"/>
-        </w:rPr>
-        <w:t xml:space="preserve">* You are using a weirdly formatted database; the </w:t>
-      </w:r>
-      <w:proofErr w:type="spellStart"/>
-      <w:r>
-        <w:rPr>
-          <w:rFonts w:ascii="Verdana" w:hAnsi="Verdana"/>
-          <w:i/>
-          <w:color w:val="000000"/>
-          <w:sz w:val="17"/>
-          <w:szCs w:val="17"/>
-          <w:shd w:val="clear" w:color="auto" w:fill="FFFFFF"/>
-        </w:rPr>
-        <w:t>metdata</w:t>
-      </w:r>
-      <w:proofErr w:type="spellEnd"/>
-      <w:r>
-        <w:rPr>
-          <w:rFonts w:ascii="Verdana" w:hAnsi="Verdana"/>
-          <w:i/>
-          <w:color w:val="000000"/>
-          <w:sz w:val="17"/>
-          <w:szCs w:val="17"/>
-          <w:shd w:val="clear" w:color="auto" w:fill="FFFFFF"/>
-        </w:rPr>
-        <w:t xml:space="preserve"> should be </w:t>
-      </w:r>
-      <w:proofErr w:type="spellStart"/>
-      <w:r>
-        <w:rPr>
-          <w:rFonts w:ascii="Verdana" w:hAnsi="Verdana"/>
-          <w:i/>
-          <w:color w:val="000000"/>
-          <w:sz w:val="17"/>
-          <w:szCs w:val="17"/>
-          <w:shd w:val="clear" w:color="auto" w:fill="FFFFFF"/>
-        </w:rPr>
-        <w:t>normalised</w:t>
-      </w:r>
-      <w:proofErr w:type="spellEnd"/>
-      <w:r>
-        <w:rPr>
-          <w:rFonts w:ascii="Verdana" w:hAnsi="Verdana"/>
-          <w:i/>
-          <w:color w:val="000000"/>
-          <w:sz w:val="17"/>
-          <w:szCs w:val="17"/>
-          <w:shd w:val="clear" w:color="auto" w:fill="FFFFFF"/>
-        </w:rPr>
-        <w:t xml:space="preserve"> out - why didn't you do this. There are valid reasons; look for </w:t>
-      </w:r>
-      <w:proofErr w:type="spellStart"/>
-      <w:r>
-        <w:rPr>
-          <w:rFonts w:ascii="Verdana" w:hAnsi="Verdana"/>
-          <w:i/>
-          <w:color w:val="000000"/>
-          <w:sz w:val="17"/>
-          <w:szCs w:val="17"/>
-          <w:shd w:val="clear" w:color="auto" w:fill="FFFFFF"/>
-        </w:rPr>
-        <w:t>NoSQL</w:t>
-      </w:r>
-      <w:proofErr w:type="spellEnd"/>
-      <w:r>
-        <w:rPr>
-          <w:rFonts w:ascii="Verdana" w:hAnsi="Verdana"/>
-          <w:i/>
-          <w:color w:val="000000"/>
-          <w:sz w:val="17"/>
-          <w:szCs w:val="17"/>
-          <w:shd w:val="clear" w:color="auto" w:fill="FFFFFF"/>
-        </w:rPr>
-        <w:t xml:space="preserve"> stuff but at the moment it just looks like a weird design.</w:t>
-      </w:r>
-      <w:r>
-        <w:rPr>
-          <w:rStyle w:val="apple-converted-space"/>
-          <w:rFonts w:ascii="Verdana" w:hAnsi="Verdana"/>
-          <w:i/>
-          <w:color w:val="000000"/>
-          <w:sz w:val="17"/>
-          <w:szCs w:val="17"/>
-          <w:shd w:val="clear" w:color="auto" w:fill="FFFFFF"/>
-        </w:rPr>
-        <w:t> </w:t>
-      </w:r>
-    </w:p>
-    <w:p>
-      <w:pPr>
-        <w:rPr>
-          <w:rFonts w:ascii="Verdana" w:hAnsi="Verdana"/>
-          <w:color w:val="000000"/>
-          <w:sz w:val="17"/>
-          <w:szCs w:val="17"/>
-        </w:rPr>
-      </w:pPr>
-      <w:r>
-        <w:rPr>
-          <w:rFonts w:ascii="Verdana" w:hAnsi="Verdana"/>
-          <w:color w:val="000000"/>
-          <w:sz w:val="17"/>
-          <w:szCs w:val="17"/>
-        </w:rPr>
-        <w:t>TODO</w:t>
-      </w:r>
-    </w:p>
-    <w:p>
-      <w:pPr>
-        <w:rPr>
-          <w:rStyle w:val="apple-converted-space"/>
-          <w:rFonts w:ascii="Verdana" w:hAnsi="Verdana"/>
-          <w:i/>
-          <w:color w:val="000000"/>
-          <w:sz w:val="17"/>
-          <w:szCs w:val="17"/>
-          <w:shd w:val="clear" w:color="auto" w:fill="FFFFFF"/>
-        </w:rPr>
-      </w:pPr>
-      <w:r>
-        <w:rPr>
-          <w:rFonts w:ascii="Verdana" w:hAnsi="Verdana"/>
-          <w:i/>
-          <w:color w:val="000000"/>
-          <w:sz w:val="17"/>
-          <w:szCs w:val="17"/>
-        </w:rPr>
-        <w:br/>
-      </w:r>
-      <w:r>
-        <w:rPr>
-          <w:rFonts w:ascii="Verdana" w:hAnsi="Verdana"/>
-          <w:i/>
-          <w:color w:val="000000"/>
-          <w:sz w:val="17"/>
-          <w:szCs w:val="17"/>
-          <w:shd w:val="clear" w:color="auto" w:fill="FFFFFF"/>
-        </w:rPr>
-        <w:t xml:space="preserve">* On the data </w:t>
-      </w:r>
-      <w:proofErr w:type="spellStart"/>
-      <w:r>
-        <w:rPr>
-          <w:rFonts w:ascii="Verdana" w:hAnsi="Verdana"/>
-          <w:i/>
-          <w:color w:val="000000"/>
-          <w:sz w:val="17"/>
-          <w:szCs w:val="17"/>
-          <w:shd w:val="clear" w:color="auto" w:fill="FFFFFF"/>
-        </w:rPr>
-        <w:t>extarction</w:t>
-      </w:r>
-      <w:proofErr w:type="spellEnd"/>
-      <w:r>
-        <w:rPr>
-          <w:rFonts w:ascii="Verdana" w:hAnsi="Verdana"/>
-          <w:i/>
-          <w:color w:val="000000"/>
-          <w:sz w:val="17"/>
-          <w:szCs w:val="17"/>
-          <w:shd w:val="clear" w:color="auto" w:fill="FFFFFF"/>
-        </w:rPr>
-        <w:t xml:space="preserve"> - you're just describing SQL cut this section right down</w:t>
-      </w:r>
-      <w:r>
-        <w:rPr>
-          <w:rStyle w:val="apple-converted-space"/>
-          <w:rFonts w:ascii="Verdana" w:hAnsi="Verdana"/>
-          <w:i/>
-          <w:color w:val="000000"/>
-          <w:sz w:val="17"/>
-          <w:szCs w:val="17"/>
-          <w:shd w:val="clear" w:color="auto" w:fill="FFFFFF"/>
-        </w:rPr>
-        <w:t> </w:t>
-      </w:r>
-    </w:p>
-    <w:p>
-      <w:pPr>
-        <w:rPr>
-          <w:rFonts w:ascii="Verdana" w:hAnsi="Verdana"/>
-          <w:color w:val="000000"/>
-          <w:sz w:val="17"/>
-          <w:szCs w:val="17"/>
-        </w:rPr>
-      </w:pPr>
-      <w:r>
-        <w:rPr>
-          <w:rFonts w:ascii="Verdana" w:hAnsi="Verdana"/>
-          <w:color w:val="000000"/>
-          <w:sz w:val="17"/>
-          <w:szCs w:val="17"/>
-        </w:rPr>
-        <w:t>TODO</w:t>
-      </w:r>
-    </w:p>
-    <w:p>
-      <w:pPr>
-        <w:rPr>
-          <w:rStyle w:val="apple-converted-space"/>
-          <w:rFonts w:ascii="Verdana" w:hAnsi="Verdana"/>
-          <w:i/>
-          <w:color w:val="000000"/>
-          <w:sz w:val="17"/>
-          <w:szCs w:val="17"/>
-          <w:shd w:val="clear" w:color="auto" w:fill="FFFFFF"/>
-        </w:rPr>
-      </w:pPr>
-      <w:r>
-        <w:rPr>
-          <w:rFonts w:ascii="Verdana" w:hAnsi="Verdana"/>
-          <w:i/>
-          <w:color w:val="000000"/>
-          <w:sz w:val="17"/>
-          <w:szCs w:val="17"/>
-        </w:rPr>
-        <w:br/>
-      </w:r>
-      <w:r>
-        <w:rPr>
-          <w:rFonts w:ascii="Verdana" w:hAnsi="Verdana"/>
-          <w:i/>
-          <w:color w:val="000000"/>
-          <w:sz w:val="17"/>
-          <w:szCs w:val="17"/>
-          <w:shd w:val="clear" w:color="auto" w:fill="FFFFFF"/>
-        </w:rPr>
-        <w:t xml:space="preserve">* You list possible DBMSs; include MS SQL - even if you don't </w:t>
-      </w:r>
-      <w:proofErr w:type="spellStart"/>
-      <w:r>
-        <w:rPr>
-          <w:rFonts w:ascii="Verdana" w:hAnsi="Verdana"/>
-          <w:i/>
-          <w:color w:val="000000"/>
-          <w:sz w:val="17"/>
-          <w:szCs w:val="17"/>
-          <w:shd w:val="clear" w:color="auto" w:fill="FFFFFF"/>
-        </w:rPr>
-        <w:t>liek</w:t>
-      </w:r>
-      <w:proofErr w:type="spellEnd"/>
-      <w:r>
-        <w:rPr>
-          <w:rFonts w:ascii="Verdana" w:hAnsi="Verdana"/>
-          <w:i/>
-          <w:color w:val="000000"/>
-          <w:sz w:val="17"/>
-          <w:szCs w:val="17"/>
-          <w:shd w:val="clear" w:color="auto" w:fill="FFFFFF"/>
-        </w:rPr>
-        <w:t xml:space="preserve"> it </w:t>
-      </w:r>
-      <w:proofErr w:type="spellStart"/>
-      <w:r>
-        <w:rPr>
-          <w:rFonts w:ascii="Verdana" w:hAnsi="Verdana"/>
-          <w:i/>
-          <w:color w:val="000000"/>
-          <w:sz w:val="17"/>
-          <w:szCs w:val="17"/>
-          <w:shd w:val="clear" w:color="auto" w:fill="FFFFFF"/>
-        </w:rPr>
-        <w:t>it</w:t>
-      </w:r>
-      <w:proofErr w:type="spellEnd"/>
-      <w:r>
-        <w:rPr>
-          <w:rFonts w:ascii="Verdana" w:hAnsi="Verdana"/>
-          <w:i/>
-          <w:color w:val="000000"/>
-          <w:sz w:val="17"/>
-          <w:szCs w:val="17"/>
-          <w:shd w:val="clear" w:color="auto" w:fill="FFFFFF"/>
-        </w:rPr>
-        <w:t xml:space="preserve"> is a very popular system!</w:t>
-      </w:r>
-      <w:r>
-        <w:rPr>
-          <w:rStyle w:val="apple-converted-space"/>
-          <w:rFonts w:ascii="Verdana" w:hAnsi="Verdana"/>
-          <w:i/>
-          <w:color w:val="000000"/>
-          <w:sz w:val="17"/>
-          <w:szCs w:val="17"/>
-          <w:shd w:val="clear" w:color="auto" w:fill="FFFFFF"/>
-        </w:rPr>
-        <w:t> </w:t>
-      </w:r>
-    </w:p>
-    <w:p>
-      <w:pPr>
-        <w:rPr>
-          <w:rFonts w:ascii="Verdana" w:hAnsi="Verdana"/>
-          <w:color w:val="000000"/>
-          <w:sz w:val="17"/>
-          <w:szCs w:val="17"/>
-        </w:rPr>
-      </w:pPr>
-      <w:r>
-        <w:rPr>
-          <w:rFonts w:ascii="Verdana" w:hAnsi="Verdana"/>
-          <w:color w:val="000000"/>
-          <w:sz w:val="17"/>
-          <w:szCs w:val="17"/>
-        </w:rPr>
-        <w:t>TODO</w:t>
-      </w:r>
-    </w:p>
-    <w:p>
-      <w:pPr>
-        <w:rPr>
-          <w:rStyle w:val="apple-converted-space"/>
-          <w:rFonts w:ascii="Verdana" w:hAnsi="Verdana"/>
-          <w:i/>
-          <w:color w:val="000000"/>
-          <w:sz w:val="17"/>
-          <w:szCs w:val="17"/>
-          <w:shd w:val="clear" w:color="auto" w:fill="FFFFFF"/>
-        </w:rPr>
-      </w:pPr>
-      <w:r>
-        <w:rPr>
-          <w:rFonts w:ascii="Verdana" w:hAnsi="Verdana"/>
-          <w:i/>
-          <w:color w:val="000000"/>
-          <w:sz w:val="17"/>
-          <w:szCs w:val="17"/>
-        </w:rPr>
-        <w:br/>
-      </w:r>
-      <w:r>
-        <w:rPr>
-          <w:rFonts w:ascii="Verdana" w:hAnsi="Verdana"/>
-          <w:i/>
-          <w:color w:val="000000"/>
-          <w:sz w:val="17"/>
-          <w:szCs w:val="17"/>
-          <w:shd w:val="clear" w:color="auto" w:fill="FFFFFF"/>
-        </w:rPr>
-        <w:t xml:space="preserve">* The </w:t>
-      </w:r>
-      <w:proofErr w:type="spellStart"/>
-      <w:r>
-        <w:rPr>
-          <w:rFonts w:ascii="Verdana" w:hAnsi="Verdana"/>
-          <w:i/>
-          <w:color w:val="000000"/>
-          <w:sz w:val="17"/>
-          <w:szCs w:val="17"/>
-          <w:shd w:val="clear" w:color="auto" w:fill="FFFFFF"/>
-        </w:rPr>
-        <w:t>visualisation</w:t>
-      </w:r>
-      <w:proofErr w:type="spellEnd"/>
-      <w:r>
-        <w:rPr>
-          <w:rFonts w:ascii="Verdana" w:hAnsi="Verdana"/>
-          <w:i/>
-          <w:color w:val="000000"/>
-          <w:sz w:val="17"/>
-          <w:szCs w:val="17"/>
-          <w:shd w:val="clear" w:color="auto" w:fill="FFFFFF"/>
-        </w:rPr>
-        <w:t xml:space="preserve"> system is very interesting - write </w:t>
-      </w:r>
-      <w:proofErr w:type="spellStart"/>
-      <w:r>
-        <w:rPr>
-          <w:rFonts w:ascii="Verdana" w:hAnsi="Verdana"/>
-          <w:i/>
-          <w:color w:val="000000"/>
-          <w:sz w:val="17"/>
-          <w:szCs w:val="17"/>
-          <w:shd w:val="clear" w:color="auto" w:fill="FFFFFF"/>
-        </w:rPr>
-        <w:t>mreo</w:t>
-      </w:r>
-      <w:proofErr w:type="spellEnd"/>
-      <w:r>
-        <w:rPr>
-          <w:rFonts w:ascii="Verdana" w:hAnsi="Verdana"/>
-          <w:i/>
-          <w:color w:val="000000"/>
-          <w:sz w:val="17"/>
-          <w:szCs w:val="17"/>
-          <w:shd w:val="clear" w:color="auto" w:fill="FFFFFF"/>
-        </w:rPr>
-        <w:t xml:space="preserve"> about this and show examples of swapping out the plotters. Maybe talk about having setups which don't require files to be written on the server directly?</w:t>
-      </w:r>
-      <w:r>
-        <w:rPr>
-          <w:rStyle w:val="apple-converted-space"/>
-          <w:rFonts w:ascii="Verdana" w:hAnsi="Verdana"/>
-          <w:i/>
-          <w:color w:val="000000"/>
-          <w:sz w:val="17"/>
-          <w:szCs w:val="17"/>
-          <w:shd w:val="clear" w:color="auto" w:fill="FFFFFF"/>
-        </w:rPr>
-        <w:t> </w:t>
-      </w:r>
-    </w:p>
-    <w:p>
-      <w:pPr>
-        <w:rPr>
-          <w:rFonts w:ascii="Verdana" w:hAnsi="Verdana"/>
-          <w:color w:val="000000"/>
-          <w:sz w:val="17"/>
-          <w:szCs w:val="17"/>
-        </w:rPr>
-      </w:pPr>
-      <w:r>
-        <w:rPr>
-          <w:rFonts w:ascii="Verdana" w:hAnsi="Verdana"/>
-          <w:color w:val="000000"/>
-          <w:sz w:val="17"/>
-          <w:szCs w:val="17"/>
-        </w:rPr>
-        <w:t>TODO</w:t>
-      </w:r>
-    </w:p>
-    <w:p>
-      <w:pPr>
-        <w:rPr>
-          <w:rStyle w:val="apple-converted-space"/>
-          <w:rFonts w:ascii="Verdana" w:hAnsi="Verdana"/>
-          <w:i/>
-          <w:color w:val="000000"/>
-          <w:sz w:val="17"/>
-          <w:szCs w:val="17"/>
-          <w:shd w:val="clear" w:color="auto" w:fill="FFFFFF"/>
-        </w:rPr>
-      </w:pPr>
-      <w:r>
-        <w:rPr>
-          <w:rFonts w:ascii="Verdana" w:hAnsi="Verdana"/>
-          <w:i/>
-          <w:color w:val="000000"/>
-          <w:sz w:val="17"/>
-          <w:szCs w:val="17"/>
-        </w:rPr>
-        <w:lastRenderedPageBreak/>
-        <w:br/>
-      </w:r>
-      <w:r>
-        <w:rPr>
-          <w:rFonts w:ascii="Verdana" w:hAnsi="Verdana"/>
-          <w:i/>
-          <w:color w:val="000000"/>
-          <w:sz w:val="17"/>
-          <w:szCs w:val="17"/>
-          <w:shd w:val="clear" w:color="auto" w:fill="FFFFFF"/>
-        </w:rPr>
-        <w:t xml:space="preserve">* Are you just using the plotting library and raw HTML/CSS on the browser client side - if you are using DOJO or </w:t>
-      </w:r>
-      <w:proofErr w:type="spellStart"/>
-      <w:r>
-        <w:rPr>
-          <w:rFonts w:ascii="Verdana" w:hAnsi="Verdana"/>
-          <w:i/>
-          <w:color w:val="000000"/>
-          <w:sz w:val="17"/>
-          <w:szCs w:val="17"/>
-          <w:shd w:val="clear" w:color="auto" w:fill="FFFFFF"/>
-        </w:rPr>
-        <w:t>jQuery</w:t>
-      </w:r>
-      <w:proofErr w:type="spellEnd"/>
-      <w:r>
-        <w:rPr>
-          <w:rFonts w:ascii="Verdana" w:hAnsi="Verdana"/>
-          <w:i/>
-          <w:color w:val="000000"/>
-          <w:sz w:val="17"/>
-          <w:szCs w:val="17"/>
-          <w:shd w:val="clear" w:color="auto" w:fill="FFFFFF"/>
-        </w:rPr>
-        <w:t xml:space="preserve"> add it in and reference </w:t>
-      </w:r>
-      <w:proofErr w:type="gramStart"/>
-      <w:r>
-        <w:rPr>
-          <w:rFonts w:ascii="Verdana" w:hAnsi="Verdana"/>
-          <w:i/>
-          <w:color w:val="000000"/>
-          <w:sz w:val="17"/>
-          <w:szCs w:val="17"/>
-          <w:shd w:val="clear" w:color="auto" w:fill="FFFFFF"/>
-        </w:rPr>
-        <w:t>it.</w:t>
-      </w:r>
-      <w:proofErr w:type="gramEnd"/>
-      <w:r>
-        <w:rPr>
-          <w:rStyle w:val="apple-converted-space"/>
-          <w:rFonts w:ascii="Verdana" w:hAnsi="Verdana"/>
-          <w:i/>
-          <w:color w:val="000000"/>
-          <w:sz w:val="17"/>
-          <w:szCs w:val="17"/>
-          <w:shd w:val="clear" w:color="auto" w:fill="FFFFFF"/>
-        </w:rPr>
-        <w:t> </w:t>
-      </w:r>
-    </w:p>
-    <w:p>
-      <w:pPr>
-        <w:rPr>
-          <w:rFonts w:ascii="Verdana" w:hAnsi="Verdana"/>
-          <w:color w:val="000000"/>
-          <w:sz w:val="17"/>
-          <w:szCs w:val="17"/>
-        </w:rPr>
-      </w:pPr>
-      <w:r>
-        <w:rPr>
-          <w:rFonts w:ascii="Verdana" w:hAnsi="Verdana"/>
-          <w:color w:val="000000"/>
-          <w:sz w:val="17"/>
-          <w:szCs w:val="17"/>
-        </w:rPr>
-        <w:t>TODO</w:t>
-      </w:r>
-    </w:p>
-    <w:p>
-      <w:pPr>
-        <w:rPr>
-          <w:i/>
-        </w:rPr>
-      </w:pPr>
+    </w:p>
+    <w:p>
+      <w:pPr>
+        <w:rPr>
+          <w:i/>
+        </w:rPr>
+      </w:pPr>
+    </w:p>
+    <w:p>
+      <w:r>
+        <w:t>Regards, on behalf of the authors</w:t>
+      </w:r>
+    </w:p>
+    <w:p>
+      <w:r>
+        <w:t>Kenneth Nielsen</w:t>
+      </w:r>
     </w:p>
     <w:sectPr>
       <w:pgSz w:w="12240" w:h="15840"/>

</xml_diff>